<commit_message>
Estruturação da ideia de negócio Alfredo
</commit_message>
<xml_diff>
--- a/empreendedorismo/Estruturação da Ideia do Negócio - Juliana.docx
+++ b/empreendedorismo/Estruturação da Ideia do Negócio - Juliana.docx
@@ -283,17 +283,7 @@
           <w:sz w:val="24"/>
           <w:szCs w:val="24"/>
         </w:rPr>
-        <w:t>deve-se sempre pensar no todo buscando o melhor para a equipe evitando conflitos e compreendendo as limitações de cada um, bem como reconhecer o trabalho individual desenvolvido</w:t>
-      </w:r>
-      <w:bookmarkStart w:id="0" w:name="_GoBack"/>
-      <w:bookmarkEnd w:id="0"/>
-      <w:r>
-        <w:rPr>
-          <w:rFonts w:ascii="Arial" w:hAnsi="Arial" w:cs="Arial"/>
-          <w:sz w:val="24"/>
-          <w:szCs w:val="24"/>
-        </w:rPr>
-        <w:t>.</w:t>
+        <w:t>deve-se sempre pensar no todo buscando o melhor para a equipe evitando conflitos e compreendendo as limitações de cada um, bem como reconhecer o trabalho individual desenvolvido.</w:t>
       </w:r>
     </w:p>
     <w:p>
@@ -404,6 +394,9 @@
           <w:ilvl w:val="1"/>
           <w:numId w:val="2"/>
         </w:numPr>
+        <w:rPr>
+          <w:rFonts w:ascii="Arial" w:hAnsi="Arial" w:cs="Arial"/>
+        </w:rPr>
       </w:pPr>
       <w:r>
         <w:rPr>
@@ -412,6 +405,70 @@
         <w:t xml:space="preserve">FOFAS </w:t>
       </w:r>
     </w:p>
+    <w:p/>
+    <w:p>
+      <w:pPr>
+        <w:pStyle w:val="PargrafodaLista"/>
+        <w:pBdr>
+          <w:bottom w:val="single" w:sz="4" w:space="1" w:color="auto"/>
+        </w:pBdr>
+        <w:jc w:val="center"/>
+        <w:rPr>
+          <w:rFonts w:ascii="Arial" w:hAnsi="Arial" w:cs="Arial"/>
+          <w:sz w:val="24"/>
+          <w:szCs w:val="24"/>
+        </w:rPr>
+      </w:pPr>
+      <w:r>
+        <w:rPr>
+          <w:rFonts w:ascii="Arial" w:hAnsi="Arial" w:cs="Arial"/>
+          <w:sz w:val="24"/>
+          <w:szCs w:val="24"/>
+        </w:rPr>
+        <w:t xml:space="preserve">FOFA </w:t>
+      </w:r>
+      <w:r>
+        <w:rPr>
+          <w:rFonts w:ascii="Arial" w:hAnsi="Arial" w:cs="Arial"/>
+          <w:sz w:val="24"/>
+          <w:szCs w:val="24"/>
+        </w:rPr>
+        <w:t>Alfredo</w:t>
+      </w:r>
+    </w:p>
+    <w:p/>
+    <w:p>
+      <w:bookmarkStart w:id="0" w:name="_GoBack"/>
+      <w:r>
+        <w:rPr>
+          <w:rFonts w:ascii="Arial" w:hAnsi="Arial" w:cs="Arial"/>
+          <w:b/>
+          <w:noProof/>
+          <w:sz w:val="28"/>
+          <w:lang w:eastAsia="pt-BR"/>
+        </w:rPr>
+        <w:drawing>
+          <wp:inline distT="0" distB="0" distL="0" distR="0" wp14:anchorId="1B490FF3" wp14:editId="5CF58B82">
+            <wp:extent cx="5400040" cy="4793748"/>
+            <wp:effectExtent l="0" t="38100" r="0" b="121285"/>
+            <wp:docPr id="3" name="Diagram 9"/>
+            <wp:cNvGraphicFramePr/>
+            <a:graphic xmlns:a="http://schemas.openxmlformats.org/drawingml/2006/main">
+              <a:graphicData uri="http://schemas.openxmlformats.org/drawingml/2006/diagram">
+                <dgm:relIds xmlns:dgm="http://schemas.openxmlformats.org/drawingml/2006/diagram" xmlns:r="http://schemas.openxmlformats.org/officeDocument/2006/relationships" r:dm="rId6" r:lo="rId7" r:qs="rId8" r:cs="rId9"/>
+              </a:graphicData>
+            </a:graphic>
+          </wp:inline>
+        </w:drawing>
+      </w:r>
+      <w:bookmarkEnd w:id="0"/>
+    </w:p>
+    <w:p>
+      <w:r>
+        <w:br w:type="page"/>
+      </w:r>
+    </w:p>
+    <w:p/>
     <w:p>
       <w:pPr>
         <w:pBdr>
@@ -528,6 +585,7 @@
           <w:b/>
           <w:noProof/>
           <w:sz w:val="28"/>
+          <w:lang w:eastAsia="pt-BR"/>
         </w:rPr>
         <mc:AlternateContent>
           <mc:Choice Requires="wps">
@@ -652,11 +710,12 @@
           <w:b/>
           <w:noProof/>
           <w:sz w:val="28"/>
+          <w:lang w:eastAsia="pt-BR"/>
         </w:rPr>
         <mc:AlternateContent>
           <mc:Choice Requires="wps">
             <w:drawing>
-              <wp:anchor distT="0" distB="0" distL="114300" distR="114300" simplePos="0" relativeHeight="251664384" behindDoc="0" locked="0" layoutInCell="1" allowOverlap="1" wp14:anchorId="35302F2F" wp14:editId="148EF764">
+              <wp:anchor distT="0" distB="0" distL="114300" distR="114300" simplePos="0" relativeHeight="251664384" behindDoc="0" locked="0" layoutInCell="1" allowOverlap="1" wp14:anchorId="1748E6C3" wp14:editId="62C972BF">
                 <wp:simplePos x="0" y="0"/>
                 <wp:positionH relativeFrom="column">
                   <wp:posOffset>3434715</wp:posOffset>
@@ -858,6 +917,7 @@
           <w:b/>
           <w:noProof/>
           <w:sz w:val="28"/>
+          <w:lang w:eastAsia="pt-BR"/>
         </w:rPr>
         <mc:AlternateContent>
           <mc:Choice Requires="wps">
@@ -978,6 +1038,7 @@
           <w:b/>
           <w:noProof/>
           <w:sz w:val="28"/>
+          <w:lang w:eastAsia="pt-BR"/>
         </w:rPr>
         <mc:AlternateContent>
           <mc:Choice Requires="wps">
@@ -1108,7 +1169,7 @@
             <wp:cNvGraphicFramePr/>
             <a:graphic xmlns:a="http://schemas.openxmlformats.org/drawingml/2006/main">
               <a:graphicData uri="http://schemas.openxmlformats.org/drawingml/2006/diagram">
-                <dgm:relIds xmlns:dgm="http://schemas.openxmlformats.org/drawingml/2006/diagram" xmlns:r="http://schemas.openxmlformats.org/officeDocument/2006/relationships" r:dm="rId6" r:lo="rId7" r:qs="rId8" r:cs="rId9"/>
+                <dgm:relIds xmlns:dgm="http://schemas.openxmlformats.org/drawingml/2006/diagram" xmlns:r="http://schemas.openxmlformats.org/officeDocument/2006/relationships" r:dm="rId11" r:lo="rId12" r:qs="rId13" r:cs="rId14"/>
               </a:graphicData>
             </a:graphic>
           </wp:inline>
@@ -1205,7 +1266,6 @@
           <w:rFonts w:ascii="Arial" w:eastAsia="Times New Roman" w:hAnsi="Arial" w:cs="Arial"/>
           <w:lang w:eastAsia="pt-BR"/>
         </w:rPr>
-        <w:lastRenderedPageBreak/>
         <w:t>Diferenciais competitivos</w:t>
       </w:r>
     </w:p>
@@ -1246,6 +1306,7 @@
           <w:rFonts w:ascii="Arial" w:hAnsi="Arial" w:cs="Arial"/>
           <w:lang w:eastAsia="pt-BR"/>
         </w:rPr>
+        <w:lastRenderedPageBreak/>
         <w:t>A equipe de trabalho</w:t>
       </w:r>
     </w:p>
@@ -3245,7 +3306,1180 @@
 </dgm:colorsDef>
 </file>
 
+<file path=word/diagrams/colors2.xml><?xml version="1.0" encoding="utf-8"?>
+<dgm:colorsDef xmlns:dgm="http://schemas.openxmlformats.org/drawingml/2006/diagram" xmlns:a="http://schemas.openxmlformats.org/drawingml/2006/main" uniqueId="urn:microsoft.com/office/officeart/2005/8/colors/accent0_1">
+  <dgm:title val=""/>
+  <dgm:desc val=""/>
+  <dgm:catLst>
+    <dgm:cat type="mainScheme" pri="10100"/>
+  </dgm:catLst>
+  <dgm:styleLbl name="node0">
+    <dgm:fillClrLst meth="repeat">
+      <a:schemeClr val="lt1"/>
+    </dgm:fillClrLst>
+    <dgm:linClrLst meth="repeat">
+      <a:schemeClr val="dk1">
+        <a:shade val="80000"/>
+      </a:schemeClr>
+    </dgm:linClrLst>
+    <dgm:effectClrLst/>
+    <dgm:txLinClrLst/>
+    <dgm:txFillClrLst meth="repeat">
+      <a:schemeClr val="dk1"/>
+    </dgm:txFillClrLst>
+    <dgm:txEffectClrLst/>
+  </dgm:styleLbl>
+  <dgm:styleLbl name="node1">
+    <dgm:fillClrLst meth="repeat">
+      <a:schemeClr val="lt1"/>
+    </dgm:fillClrLst>
+    <dgm:linClrLst meth="repeat">
+      <a:schemeClr val="dk1">
+        <a:shade val="80000"/>
+      </a:schemeClr>
+    </dgm:linClrLst>
+    <dgm:effectClrLst/>
+    <dgm:txLinClrLst/>
+    <dgm:txFillClrLst meth="repeat">
+      <a:schemeClr val="dk1"/>
+    </dgm:txFillClrLst>
+    <dgm:txEffectClrLst/>
+  </dgm:styleLbl>
+  <dgm:styleLbl name="alignNode1">
+    <dgm:fillClrLst meth="repeat">
+      <a:schemeClr val="lt1"/>
+    </dgm:fillClrLst>
+    <dgm:linClrLst meth="repeat">
+      <a:schemeClr val="dk1">
+        <a:shade val="80000"/>
+      </a:schemeClr>
+    </dgm:linClrLst>
+    <dgm:effectClrLst/>
+    <dgm:txLinClrLst/>
+    <dgm:txFillClrLst meth="repeat">
+      <a:schemeClr val="dk1"/>
+    </dgm:txFillClrLst>
+    <dgm:txEffectClrLst/>
+  </dgm:styleLbl>
+  <dgm:styleLbl name="lnNode1">
+    <dgm:fillClrLst meth="repeat">
+      <a:schemeClr val="lt1"/>
+    </dgm:fillClrLst>
+    <dgm:linClrLst meth="repeat">
+      <a:schemeClr val="dk1">
+        <a:shade val="80000"/>
+      </a:schemeClr>
+    </dgm:linClrLst>
+    <dgm:effectClrLst/>
+    <dgm:txLinClrLst/>
+    <dgm:txFillClrLst meth="repeat">
+      <a:schemeClr val="dk1"/>
+    </dgm:txFillClrLst>
+    <dgm:txEffectClrLst/>
+  </dgm:styleLbl>
+  <dgm:styleLbl name="vennNode1">
+    <dgm:fillClrLst meth="repeat">
+      <a:schemeClr val="lt1">
+        <a:alpha val="50000"/>
+      </a:schemeClr>
+    </dgm:fillClrLst>
+    <dgm:linClrLst meth="repeat">
+      <a:schemeClr val="dk1">
+        <a:shade val="80000"/>
+      </a:schemeClr>
+    </dgm:linClrLst>
+    <dgm:effectClrLst/>
+    <dgm:txLinClrLst/>
+    <dgm:txFillClrLst/>
+    <dgm:txEffectClrLst/>
+  </dgm:styleLbl>
+  <dgm:styleLbl name="node2">
+    <dgm:fillClrLst meth="repeat">
+      <a:schemeClr val="lt1"/>
+    </dgm:fillClrLst>
+    <dgm:linClrLst meth="repeat">
+      <a:schemeClr val="dk1">
+        <a:shade val="80000"/>
+      </a:schemeClr>
+    </dgm:linClrLst>
+    <dgm:effectClrLst/>
+    <dgm:txLinClrLst/>
+    <dgm:txFillClrLst meth="repeat">
+      <a:schemeClr val="dk1"/>
+    </dgm:txFillClrLst>
+    <dgm:txEffectClrLst/>
+  </dgm:styleLbl>
+  <dgm:styleLbl name="node3">
+    <dgm:fillClrLst meth="repeat">
+      <a:schemeClr val="lt1"/>
+    </dgm:fillClrLst>
+    <dgm:linClrLst meth="repeat">
+      <a:schemeClr val="dk1">
+        <a:shade val="80000"/>
+      </a:schemeClr>
+    </dgm:linClrLst>
+    <dgm:effectClrLst/>
+    <dgm:txLinClrLst/>
+    <dgm:txFillClrLst meth="repeat">
+      <a:schemeClr val="dk1"/>
+    </dgm:txFillClrLst>
+    <dgm:txEffectClrLst/>
+  </dgm:styleLbl>
+  <dgm:styleLbl name="node4">
+    <dgm:fillClrLst meth="repeat">
+      <a:schemeClr val="lt1"/>
+    </dgm:fillClrLst>
+    <dgm:linClrLst meth="repeat">
+      <a:schemeClr val="dk1">
+        <a:shade val="80000"/>
+      </a:schemeClr>
+    </dgm:linClrLst>
+    <dgm:effectClrLst/>
+    <dgm:txLinClrLst/>
+    <dgm:txFillClrLst meth="repeat">
+      <a:schemeClr val="dk1"/>
+    </dgm:txFillClrLst>
+    <dgm:txEffectClrLst/>
+  </dgm:styleLbl>
+  <dgm:styleLbl name="fgImgPlace1">
+    <dgm:fillClrLst meth="repeat">
+      <a:schemeClr val="dk1">
+        <a:tint val="40000"/>
+      </a:schemeClr>
+    </dgm:fillClrLst>
+    <dgm:linClrLst meth="repeat">
+      <a:schemeClr val="dk1">
+        <a:shade val="80000"/>
+      </a:schemeClr>
+    </dgm:linClrLst>
+    <dgm:effectClrLst/>
+    <dgm:txLinClrLst/>
+    <dgm:txFillClrLst meth="repeat">
+      <a:schemeClr val="lt1"/>
+    </dgm:txFillClrLst>
+    <dgm:txEffectClrLst/>
+  </dgm:styleLbl>
+  <dgm:styleLbl name="alignImgPlace1">
+    <dgm:fillClrLst meth="repeat">
+      <a:schemeClr val="dk1">
+        <a:tint val="40000"/>
+      </a:schemeClr>
+    </dgm:fillClrLst>
+    <dgm:linClrLst meth="repeat">
+      <a:schemeClr val="dk1">
+        <a:shade val="80000"/>
+      </a:schemeClr>
+    </dgm:linClrLst>
+    <dgm:effectClrLst/>
+    <dgm:txLinClrLst/>
+    <dgm:txFillClrLst meth="repeat">
+      <a:schemeClr val="lt1"/>
+    </dgm:txFillClrLst>
+    <dgm:txEffectClrLst/>
+  </dgm:styleLbl>
+  <dgm:styleLbl name="bgImgPlace1">
+    <dgm:fillClrLst meth="repeat">
+      <a:schemeClr val="dk1">
+        <a:tint val="40000"/>
+      </a:schemeClr>
+    </dgm:fillClrLst>
+    <dgm:linClrLst meth="repeat">
+      <a:schemeClr val="dk1">
+        <a:shade val="80000"/>
+      </a:schemeClr>
+    </dgm:linClrLst>
+    <dgm:effectClrLst/>
+    <dgm:txLinClrLst/>
+    <dgm:txFillClrLst meth="repeat">
+      <a:schemeClr val="lt1"/>
+    </dgm:txFillClrLst>
+    <dgm:txEffectClrLst/>
+  </dgm:styleLbl>
+  <dgm:styleLbl name="sibTrans2D1">
+    <dgm:fillClrLst meth="repeat">
+      <a:schemeClr val="dk1">
+        <a:tint val="60000"/>
+      </a:schemeClr>
+    </dgm:fillClrLst>
+    <dgm:linClrLst meth="repeat">
+      <a:schemeClr val="dk1">
+        <a:tint val="60000"/>
+      </a:schemeClr>
+    </dgm:linClrLst>
+    <dgm:effectClrLst/>
+    <dgm:txLinClrLst/>
+    <dgm:txFillClrLst meth="repeat">
+      <a:schemeClr val="dk1"/>
+    </dgm:txFillClrLst>
+    <dgm:txEffectClrLst/>
+  </dgm:styleLbl>
+  <dgm:styleLbl name="fgSibTrans2D1">
+    <dgm:fillClrLst meth="repeat">
+      <a:schemeClr val="dk1">
+        <a:tint val="60000"/>
+      </a:schemeClr>
+    </dgm:fillClrLst>
+    <dgm:linClrLst meth="repeat">
+      <a:schemeClr val="dk1">
+        <a:tint val="60000"/>
+      </a:schemeClr>
+    </dgm:linClrLst>
+    <dgm:effectClrLst/>
+    <dgm:txLinClrLst/>
+    <dgm:txFillClrLst meth="repeat">
+      <a:schemeClr val="dk1"/>
+    </dgm:txFillClrLst>
+    <dgm:txEffectClrLst/>
+  </dgm:styleLbl>
+  <dgm:styleLbl name="bgSibTrans2D1">
+    <dgm:fillClrLst meth="repeat">
+      <a:schemeClr val="dk1">
+        <a:tint val="60000"/>
+      </a:schemeClr>
+    </dgm:fillClrLst>
+    <dgm:linClrLst meth="repeat">
+      <a:schemeClr val="dk1">
+        <a:tint val="60000"/>
+      </a:schemeClr>
+    </dgm:linClrLst>
+    <dgm:effectClrLst/>
+    <dgm:txLinClrLst/>
+    <dgm:txFillClrLst meth="repeat">
+      <a:schemeClr val="dk1"/>
+    </dgm:txFillClrLst>
+    <dgm:txEffectClrLst/>
+  </dgm:styleLbl>
+  <dgm:styleLbl name="sibTrans1D1">
+    <dgm:fillClrLst meth="repeat">
+      <a:schemeClr val="dk1"/>
+    </dgm:fillClrLst>
+    <dgm:linClrLst meth="repeat">
+      <a:schemeClr val="dk1"/>
+    </dgm:linClrLst>
+    <dgm:effectClrLst/>
+    <dgm:txLinClrLst/>
+    <dgm:txFillClrLst meth="repeat">
+      <a:schemeClr val="tx1"/>
+    </dgm:txFillClrLst>
+    <dgm:txEffectClrLst/>
+  </dgm:styleLbl>
+  <dgm:styleLbl name="callout">
+    <dgm:fillClrLst meth="repeat">
+      <a:schemeClr val="dk1"/>
+    </dgm:fillClrLst>
+    <dgm:linClrLst meth="repeat">
+      <a:schemeClr val="dk1"/>
+    </dgm:linClrLst>
+    <dgm:effectClrLst/>
+    <dgm:txLinClrLst/>
+    <dgm:txFillClrLst meth="repeat">
+      <a:schemeClr val="tx1"/>
+    </dgm:txFillClrLst>
+    <dgm:txEffectClrLst/>
+  </dgm:styleLbl>
+  <dgm:styleLbl name="asst0">
+    <dgm:fillClrLst meth="repeat">
+      <a:schemeClr val="lt1"/>
+    </dgm:fillClrLst>
+    <dgm:linClrLst meth="repeat">
+      <a:schemeClr val="dk1">
+        <a:shade val="80000"/>
+      </a:schemeClr>
+    </dgm:linClrLst>
+    <dgm:effectClrLst/>
+    <dgm:txLinClrLst/>
+    <dgm:txFillClrLst meth="repeat">
+      <a:schemeClr val="dk1"/>
+    </dgm:txFillClrLst>
+    <dgm:txEffectClrLst/>
+  </dgm:styleLbl>
+  <dgm:styleLbl name="asst1">
+    <dgm:fillClrLst meth="repeat">
+      <a:schemeClr val="lt1"/>
+    </dgm:fillClrLst>
+    <dgm:linClrLst meth="repeat">
+      <a:schemeClr val="dk1">
+        <a:shade val="80000"/>
+      </a:schemeClr>
+    </dgm:linClrLst>
+    <dgm:effectClrLst/>
+    <dgm:txLinClrLst/>
+    <dgm:txFillClrLst meth="repeat">
+      <a:schemeClr val="dk1"/>
+    </dgm:txFillClrLst>
+    <dgm:txEffectClrLst/>
+  </dgm:styleLbl>
+  <dgm:styleLbl name="asst2">
+    <dgm:fillClrLst meth="repeat">
+      <a:schemeClr val="lt1"/>
+    </dgm:fillClrLst>
+    <dgm:linClrLst meth="repeat">
+      <a:schemeClr val="dk1">
+        <a:shade val="80000"/>
+      </a:schemeClr>
+    </dgm:linClrLst>
+    <dgm:effectClrLst/>
+    <dgm:txLinClrLst/>
+    <dgm:txFillClrLst meth="repeat">
+      <a:schemeClr val="dk1"/>
+    </dgm:txFillClrLst>
+    <dgm:txEffectClrLst/>
+  </dgm:styleLbl>
+  <dgm:styleLbl name="asst3">
+    <dgm:fillClrLst meth="repeat">
+      <a:schemeClr val="lt1"/>
+    </dgm:fillClrLst>
+    <dgm:linClrLst meth="repeat">
+      <a:schemeClr val="dk1">
+        <a:shade val="80000"/>
+      </a:schemeClr>
+    </dgm:linClrLst>
+    <dgm:effectClrLst/>
+    <dgm:txLinClrLst/>
+    <dgm:txFillClrLst meth="repeat">
+      <a:schemeClr val="dk1"/>
+    </dgm:txFillClrLst>
+    <dgm:txEffectClrLst/>
+  </dgm:styleLbl>
+  <dgm:styleLbl name="asst4">
+    <dgm:fillClrLst meth="repeat">
+      <a:schemeClr val="lt1"/>
+    </dgm:fillClrLst>
+    <dgm:linClrLst meth="repeat">
+      <a:schemeClr val="dk1">
+        <a:shade val="80000"/>
+      </a:schemeClr>
+    </dgm:linClrLst>
+    <dgm:effectClrLst/>
+    <dgm:txLinClrLst/>
+    <dgm:txFillClrLst meth="repeat">
+      <a:schemeClr val="dk1"/>
+    </dgm:txFillClrLst>
+    <dgm:txEffectClrLst/>
+  </dgm:styleLbl>
+  <dgm:styleLbl name="parChTrans2D1">
+    <dgm:fillClrLst meth="repeat">
+      <a:schemeClr val="dk1">
+        <a:tint val="60000"/>
+      </a:schemeClr>
+    </dgm:fillClrLst>
+    <dgm:linClrLst meth="repeat">
+      <a:schemeClr val="dk1">
+        <a:tint val="60000"/>
+      </a:schemeClr>
+    </dgm:linClrLst>
+    <dgm:effectClrLst/>
+    <dgm:txLinClrLst/>
+    <dgm:txFillClrLst/>
+    <dgm:txEffectClrLst/>
+  </dgm:styleLbl>
+  <dgm:styleLbl name="parChTrans2D2">
+    <dgm:fillClrLst meth="repeat">
+      <a:schemeClr val="dk1"/>
+    </dgm:fillClrLst>
+    <dgm:linClrLst meth="repeat">
+      <a:schemeClr val="dk1"/>
+    </dgm:linClrLst>
+    <dgm:effectClrLst/>
+    <dgm:txLinClrLst/>
+    <dgm:txFillClrLst/>
+    <dgm:txEffectClrLst/>
+  </dgm:styleLbl>
+  <dgm:styleLbl name="parChTrans2D3">
+    <dgm:fillClrLst meth="repeat">
+      <a:schemeClr val="dk1"/>
+    </dgm:fillClrLst>
+    <dgm:linClrLst meth="repeat">
+      <a:schemeClr val="dk1"/>
+    </dgm:linClrLst>
+    <dgm:effectClrLst/>
+    <dgm:txLinClrLst/>
+    <dgm:txFillClrLst/>
+    <dgm:txEffectClrLst/>
+  </dgm:styleLbl>
+  <dgm:styleLbl name="parChTrans2D4">
+    <dgm:fillClrLst meth="repeat">
+      <a:schemeClr val="dk1"/>
+    </dgm:fillClrLst>
+    <dgm:linClrLst meth="repeat">
+      <a:schemeClr val="dk1"/>
+    </dgm:linClrLst>
+    <dgm:effectClrLst/>
+    <dgm:txLinClrLst/>
+    <dgm:txFillClrLst meth="repeat">
+      <a:schemeClr val="lt1"/>
+    </dgm:txFillClrLst>
+    <dgm:txEffectClrLst/>
+  </dgm:styleLbl>
+  <dgm:styleLbl name="parChTrans1D1">
+    <dgm:fillClrLst meth="repeat">
+      <a:schemeClr val="dk1"/>
+    </dgm:fillClrLst>
+    <dgm:linClrLst meth="repeat">
+      <a:schemeClr val="dk1">
+        <a:shade val="60000"/>
+      </a:schemeClr>
+    </dgm:linClrLst>
+    <dgm:effectClrLst/>
+    <dgm:txLinClrLst/>
+    <dgm:txFillClrLst meth="repeat">
+      <a:schemeClr val="tx1"/>
+    </dgm:txFillClrLst>
+    <dgm:txEffectClrLst/>
+  </dgm:styleLbl>
+  <dgm:styleLbl name="parChTrans1D2">
+    <dgm:fillClrLst meth="repeat">
+      <a:schemeClr val="dk1"/>
+    </dgm:fillClrLst>
+    <dgm:linClrLst meth="repeat">
+      <a:schemeClr val="dk1">
+        <a:shade val="60000"/>
+      </a:schemeClr>
+    </dgm:linClrLst>
+    <dgm:effectClrLst/>
+    <dgm:txLinClrLst/>
+    <dgm:txFillClrLst meth="repeat">
+      <a:schemeClr val="tx1"/>
+    </dgm:txFillClrLst>
+    <dgm:txEffectClrLst/>
+  </dgm:styleLbl>
+  <dgm:styleLbl name="parChTrans1D3">
+    <dgm:fillClrLst meth="repeat">
+      <a:schemeClr val="dk1"/>
+    </dgm:fillClrLst>
+    <dgm:linClrLst meth="repeat">
+      <a:schemeClr val="dk1">
+        <a:shade val="80000"/>
+      </a:schemeClr>
+    </dgm:linClrLst>
+    <dgm:effectClrLst/>
+    <dgm:txLinClrLst/>
+    <dgm:txFillClrLst meth="repeat">
+      <a:schemeClr val="tx1"/>
+    </dgm:txFillClrLst>
+    <dgm:txEffectClrLst/>
+  </dgm:styleLbl>
+  <dgm:styleLbl name="parChTrans1D4">
+    <dgm:fillClrLst meth="repeat">
+      <a:schemeClr val="dk1"/>
+    </dgm:fillClrLst>
+    <dgm:linClrLst meth="repeat">
+      <a:schemeClr val="dk1">
+        <a:shade val="80000"/>
+      </a:schemeClr>
+    </dgm:linClrLst>
+    <dgm:effectClrLst/>
+    <dgm:txLinClrLst/>
+    <dgm:txFillClrLst meth="repeat">
+      <a:schemeClr val="tx1"/>
+    </dgm:txFillClrLst>
+    <dgm:txEffectClrLst/>
+  </dgm:styleLbl>
+  <dgm:styleLbl name="fgAcc1">
+    <dgm:fillClrLst meth="repeat">
+      <a:schemeClr val="dk1">
+        <a:alpha val="90000"/>
+        <a:tint val="40000"/>
+      </a:schemeClr>
+    </dgm:fillClrLst>
+    <dgm:linClrLst meth="repeat">
+      <a:schemeClr val="dk1"/>
+    </dgm:linClrLst>
+    <dgm:effectClrLst/>
+    <dgm:txLinClrLst/>
+    <dgm:txFillClrLst meth="repeat">
+      <a:schemeClr val="dk1"/>
+    </dgm:txFillClrLst>
+    <dgm:txEffectClrLst/>
+  </dgm:styleLbl>
+  <dgm:styleLbl name="conFgAcc1">
+    <dgm:fillClrLst meth="repeat">
+      <a:schemeClr val="dk1">
+        <a:alpha val="90000"/>
+        <a:tint val="40000"/>
+      </a:schemeClr>
+    </dgm:fillClrLst>
+    <dgm:linClrLst meth="repeat">
+      <a:schemeClr val="dk1"/>
+    </dgm:linClrLst>
+    <dgm:effectClrLst/>
+    <dgm:txLinClrLst/>
+    <dgm:txFillClrLst meth="repeat">
+      <a:schemeClr val="dk1"/>
+    </dgm:txFillClrLst>
+    <dgm:txEffectClrLst/>
+  </dgm:styleLbl>
+  <dgm:styleLbl name="alignAcc1">
+    <dgm:fillClrLst meth="repeat">
+      <a:schemeClr val="dk1">
+        <a:alpha val="90000"/>
+        <a:tint val="40000"/>
+      </a:schemeClr>
+    </dgm:fillClrLst>
+    <dgm:linClrLst meth="repeat">
+      <a:schemeClr val="dk1"/>
+    </dgm:linClrLst>
+    <dgm:effectClrLst/>
+    <dgm:txLinClrLst/>
+    <dgm:txFillClrLst meth="repeat">
+      <a:schemeClr val="dk1"/>
+    </dgm:txFillClrLst>
+    <dgm:txEffectClrLst/>
+  </dgm:styleLbl>
+  <dgm:styleLbl name="trAlignAcc1">
+    <dgm:fillClrLst meth="repeat">
+      <a:schemeClr val="dk1">
+        <a:alpha val="40000"/>
+        <a:tint val="40000"/>
+      </a:schemeClr>
+    </dgm:fillClrLst>
+    <dgm:linClrLst meth="repeat">
+      <a:schemeClr val="dk1"/>
+    </dgm:linClrLst>
+    <dgm:effectClrLst/>
+    <dgm:txLinClrLst/>
+    <dgm:txFillClrLst meth="repeat">
+      <a:schemeClr val="dk1"/>
+    </dgm:txFillClrLst>
+    <dgm:txEffectClrLst/>
+  </dgm:styleLbl>
+  <dgm:styleLbl name="bgAcc1">
+    <dgm:fillClrLst meth="repeat">
+      <a:schemeClr val="dk1">
+        <a:alpha val="90000"/>
+        <a:tint val="40000"/>
+      </a:schemeClr>
+    </dgm:fillClrLst>
+    <dgm:linClrLst meth="repeat">
+      <a:schemeClr val="dk1"/>
+    </dgm:linClrLst>
+    <dgm:effectClrLst/>
+    <dgm:txLinClrLst/>
+    <dgm:txFillClrLst meth="repeat">
+      <a:schemeClr val="dk1"/>
+    </dgm:txFillClrLst>
+    <dgm:txEffectClrLst/>
+  </dgm:styleLbl>
+  <dgm:styleLbl name="solidFgAcc1">
+    <dgm:fillClrLst meth="repeat">
+      <a:schemeClr val="lt1"/>
+    </dgm:fillClrLst>
+    <dgm:linClrLst meth="repeat">
+      <a:schemeClr val="dk1"/>
+    </dgm:linClrLst>
+    <dgm:effectClrLst/>
+    <dgm:txLinClrLst/>
+    <dgm:txFillClrLst meth="repeat">
+      <a:schemeClr val="dk1"/>
+    </dgm:txFillClrLst>
+    <dgm:txEffectClrLst/>
+  </dgm:styleLbl>
+  <dgm:styleLbl name="solidAlignAcc1">
+    <dgm:fillClrLst meth="repeat">
+      <a:schemeClr val="lt1"/>
+    </dgm:fillClrLst>
+    <dgm:linClrLst meth="repeat">
+      <a:schemeClr val="dk1"/>
+    </dgm:linClrLst>
+    <dgm:effectClrLst/>
+    <dgm:txLinClrLst/>
+    <dgm:txFillClrLst meth="repeat">
+      <a:schemeClr val="dk1"/>
+    </dgm:txFillClrLst>
+    <dgm:txEffectClrLst/>
+  </dgm:styleLbl>
+  <dgm:styleLbl name="solidBgAcc1">
+    <dgm:fillClrLst meth="repeat">
+      <a:schemeClr val="lt1"/>
+    </dgm:fillClrLst>
+    <dgm:linClrLst meth="repeat">
+      <a:schemeClr val="dk1"/>
+    </dgm:linClrLst>
+    <dgm:effectClrLst/>
+    <dgm:txLinClrLst/>
+    <dgm:txFillClrLst meth="repeat">
+      <a:schemeClr val="dk1"/>
+    </dgm:txFillClrLst>
+    <dgm:txEffectClrLst/>
+  </dgm:styleLbl>
+  <dgm:styleLbl name="fgAccFollowNode1">
+    <dgm:fillClrLst meth="repeat">
+      <a:schemeClr val="lt1">
+        <a:alpha val="90000"/>
+        <a:tint val="40000"/>
+      </a:schemeClr>
+    </dgm:fillClrLst>
+    <dgm:linClrLst meth="repeat">
+      <a:schemeClr val="dk1">
+        <a:alpha val="90000"/>
+      </a:schemeClr>
+    </dgm:linClrLst>
+    <dgm:effectClrLst/>
+    <dgm:txLinClrLst/>
+    <dgm:txFillClrLst meth="repeat">
+      <a:schemeClr val="dk1"/>
+    </dgm:txFillClrLst>
+    <dgm:txEffectClrLst/>
+  </dgm:styleLbl>
+  <dgm:styleLbl name="alignAccFollowNode1">
+    <dgm:fillClrLst meth="repeat">
+      <a:schemeClr val="lt1">
+        <a:alpha val="90000"/>
+        <a:tint val="40000"/>
+      </a:schemeClr>
+    </dgm:fillClrLst>
+    <dgm:linClrLst meth="repeat">
+      <a:schemeClr val="dk1">
+        <a:alpha val="90000"/>
+      </a:schemeClr>
+    </dgm:linClrLst>
+    <dgm:effectClrLst/>
+    <dgm:txLinClrLst/>
+    <dgm:txFillClrLst meth="repeat">
+      <a:schemeClr val="dk1"/>
+    </dgm:txFillClrLst>
+    <dgm:txEffectClrLst/>
+  </dgm:styleLbl>
+  <dgm:styleLbl name="bgAccFollowNode1">
+    <dgm:fillClrLst meth="repeat">
+      <a:schemeClr val="lt1">
+        <a:alpha val="90000"/>
+        <a:tint val="40000"/>
+      </a:schemeClr>
+    </dgm:fillClrLst>
+    <dgm:linClrLst meth="repeat">
+      <a:schemeClr val="dk1">
+        <a:alpha val="90000"/>
+      </a:schemeClr>
+    </dgm:linClrLst>
+    <dgm:effectClrLst/>
+    <dgm:txLinClrLst/>
+    <dgm:txFillClrLst meth="repeat">
+      <a:schemeClr val="dk1"/>
+    </dgm:txFillClrLst>
+    <dgm:txEffectClrLst/>
+  </dgm:styleLbl>
+  <dgm:styleLbl name="fgAcc0">
+    <dgm:fillClrLst meth="repeat">
+      <a:schemeClr val="dk1">
+        <a:alpha val="90000"/>
+        <a:tint val="40000"/>
+      </a:schemeClr>
+    </dgm:fillClrLst>
+    <dgm:linClrLst meth="repeat">
+      <a:schemeClr val="dk1"/>
+    </dgm:linClrLst>
+    <dgm:effectClrLst/>
+    <dgm:txLinClrLst/>
+    <dgm:txFillClrLst meth="repeat">
+      <a:schemeClr val="dk1"/>
+    </dgm:txFillClrLst>
+    <dgm:txEffectClrLst/>
+  </dgm:styleLbl>
+  <dgm:styleLbl name="fgAcc2">
+    <dgm:fillClrLst meth="repeat">
+      <a:schemeClr val="dk1">
+        <a:alpha val="90000"/>
+        <a:tint val="40000"/>
+      </a:schemeClr>
+    </dgm:fillClrLst>
+    <dgm:linClrLst meth="repeat">
+      <a:schemeClr val="dk1"/>
+    </dgm:linClrLst>
+    <dgm:effectClrLst/>
+    <dgm:txLinClrLst/>
+    <dgm:txFillClrLst meth="repeat">
+      <a:schemeClr val="dk1"/>
+    </dgm:txFillClrLst>
+    <dgm:txEffectClrLst/>
+  </dgm:styleLbl>
+  <dgm:styleLbl name="fgAcc3">
+    <dgm:fillClrLst meth="repeat">
+      <a:schemeClr val="dk1">
+        <a:alpha val="90000"/>
+        <a:tint val="40000"/>
+      </a:schemeClr>
+    </dgm:fillClrLst>
+    <dgm:linClrLst meth="repeat">
+      <a:schemeClr val="dk1"/>
+    </dgm:linClrLst>
+    <dgm:effectClrLst/>
+    <dgm:txLinClrLst/>
+    <dgm:txFillClrLst meth="repeat">
+      <a:schemeClr val="dk1"/>
+    </dgm:txFillClrLst>
+    <dgm:txEffectClrLst/>
+  </dgm:styleLbl>
+  <dgm:styleLbl name="fgAcc4">
+    <dgm:fillClrLst meth="repeat">
+      <a:schemeClr val="dk1">
+        <a:alpha val="90000"/>
+        <a:tint val="40000"/>
+      </a:schemeClr>
+    </dgm:fillClrLst>
+    <dgm:linClrLst meth="repeat">
+      <a:schemeClr val="dk1"/>
+    </dgm:linClrLst>
+    <dgm:effectClrLst/>
+    <dgm:txLinClrLst/>
+    <dgm:txFillClrLst meth="repeat">
+      <a:schemeClr val="dk1"/>
+    </dgm:txFillClrLst>
+    <dgm:txEffectClrLst/>
+  </dgm:styleLbl>
+  <dgm:styleLbl name="bgShp">
+    <dgm:fillClrLst meth="repeat">
+      <a:schemeClr val="dk1">
+        <a:tint val="40000"/>
+      </a:schemeClr>
+    </dgm:fillClrLst>
+    <dgm:linClrLst meth="repeat">
+      <a:schemeClr val="dk1"/>
+    </dgm:linClrLst>
+    <dgm:effectClrLst/>
+    <dgm:txLinClrLst/>
+    <dgm:txFillClrLst meth="repeat">
+      <a:schemeClr val="dk1"/>
+    </dgm:txFillClrLst>
+    <dgm:txEffectClrLst/>
+  </dgm:styleLbl>
+  <dgm:styleLbl name="dkBgShp">
+    <dgm:fillClrLst meth="repeat">
+      <a:schemeClr val="dk1">
+        <a:shade val="80000"/>
+      </a:schemeClr>
+    </dgm:fillClrLst>
+    <dgm:linClrLst meth="repeat">
+      <a:schemeClr val="dk1"/>
+    </dgm:linClrLst>
+    <dgm:effectClrLst/>
+    <dgm:txLinClrLst/>
+    <dgm:txFillClrLst meth="repeat">
+      <a:schemeClr val="lt1"/>
+    </dgm:txFillClrLst>
+    <dgm:txEffectClrLst/>
+  </dgm:styleLbl>
+  <dgm:styleLbl name="trBgShp">
+    <dgm:fillClrLst meth="repeat">
+      <a:schemeClr val="dk1">
+        <a:tint val="50000"/>
+        <a:alpha val="40000"/>
+      </a:schemeClr>
+    </dgm:fillClrLst>
+    <dgm:linClrLst meth="repeat">
+      <a:schemeClr val="dk1"/>
+    </dgm:linClrLst>
+    <dgm:effectClrLst/>
+    <dgm:txLinClrLst/>
+    <dgm:txFillClrLst meth="repeat">
+      <a:schemeClr val="lt1"/>
+    </dgm:txFillClrLst>
+    <dgm:txEffectClrLst/>
+  </dgm:styleLbl>
+  <dgm:styleLbl name="fgShp">
+    <dgm:fillClrLst meth="repeat">
+      <a:schemeClr val="dk1">
+        <a:tint val="60000"/>
+      </a:schemeClr>
+    </dgm:fillClrLst>
+    <dgm:linClrLst meth="repeat">
+      <a:schemeClr val="lt1"/>
+    </dgm:linClrLst>
+    <dgm:effectClrLst/>
+    <dgm:txLinClrLst/>
+    <dgm:txFillClrLst meth="repeat">
+      <a:schemeClr val="dk1"/>
+    </dgm:txFillClrLst>
+    <dgm:txEffectClrLst/>
+  </dgm:styleLbl>
+  <dgm:styleLbl name="revTx">
+    <dgm:fillClrLst meth="repeat">
+      <a:schemeClr val="lt1">
+        <a:alpha val="0"/>
+      </a:schemeClr>
+    </dgm:fillClrLst>
+    <dgm:linClrLst meth="repeat">
+      <a:schemeClr val="dk1">
+        <a:alpha val="0"/>
+      </a:schemeClr>
+    </dgm:linClrLst>
+    <dgm:effectClrLst/>
+    <dgm:txLinClrLst/>
+    <dgm:txFillClrLst meth="repeat">
+      <a:schemeClr val="tx1"/>
+    </dgm:txFillClrLst>
+    <dgm:txEffectClrLst/>
+  </dgm:styleLbl>
+</dgm:colorsDef>
+</file>
+
 <file path=word/diagrams/data1.xml><?xml version="1.0" encoding="utf-8"?>
+<dgm:dataModel xmlns:dgm="http://schemas.openxmlformats.org/drawingml/2006/diagram" xmlns:a="http://schemas.openxmlformats.org/drawingml/2006/main">
+  <dgm:ptLst>
+    <dgm:pt modelId="{979F2256-FF0C-4B2D-AB50-2C02D8501316}" type="doc">
+      <dgm:prSet loTypeId="urn:microsoft.com/office/officeart/2005/8/layout/matrix2" loCatId="matrix" qsTypeId="urn:microsoft.com/office/officeart/2005/8/quickstyle/simple3" qsCatId="simple" csTypeId="urn:microsoft.com/office/officeart/2005/8/colors/accent0_1" csCatId="mainScheme" phldr="1"/>
+      <dgm:spPr/>
+      <dgm:t>
+        <a:bodyPr/>
+        <a:lstStyle/>
+        <a:p>
+          <a:endParaRPr lang="en-CA"/>
+        </a:p>
+      </dgm:t>
+    </dgm:pt>
+    <dgm:pt modelId="{6881F017-8B02-4152-B7FA-2D50D0A96E77}">
+      <dgm:prSet phldrT="[Text]" custT="1"/>
+      <dgm:spPr/>
+      <dgm:t>
+        <a:bodyPr/>
+        <a:lstStyle/>
+        <a:p>
+          <a:pPr algn="ctr"/>
+          <a:r>
+            <a:rPr lang="en-CA" sz="1050">
+              <a:latin typeface="Arial" pitchFamily="34" charset="0"/>
+              <a:cs typeface="Arial" pitchFamily="34" charset="0"/>
+            </a:rPr>
+            <a:t>1 - Facilidade ao trabalhar em equipe</a:t>
+          </a:r>
+        </a:p>
+        <a:p>
+          <a:pPr algn="ctr"/>
+          <a:r>
+            <a:rPr lang="en-CA" sz="1050">
+              <a:latin typeface="Arial" pitchFamily="34" charset="0"/>
+              <a:cs typeface="Arial" pitchFamily="34" charset="0"/>
+            </a:rPr>
+            <a:t>2 - Conhecimento em desenvolvimento mobile (Android)</a:t>
+          </a:r>
+        </a:p>
+        <a:p>
+          <a:pPr algn="ctr"/>
+          <a:r>
+            <a:rPr lang="en-CA" sz="1050">
+              <a:latin typeface="Arial" pitchFamily="34" charset="0"/>
+              <a:cs typeface="Arial" pitchFamily="34" charset="0"/>
+            </a:rPr>
+            <a:t>3- Sempre pesquisando e aprendendo novas tecnologias Interesse continuar                            4- Interesse em negócios e estudo de mercado.</a:t>
+          </a:r>
+        </a:p>
+      </dgm:t>
+    </dgm:pt>
+    <dgm:pt modelId="{4D2B9D7C-8134-438D-9E4D-52695578B84A}" type="parTrans" cxnId="{A85B43EC-AE60-48D1-928F-2D02A408150E}">
+      <dgm:prSet/>
+      <dgm:spPr/>
+      <dgm:t>
+        <a:bodyPr/>
+        <a:lstStyle/>
+        <a:p>
+          <a:pPr algn="ctr"/>
+          <a:endParaRPr lang="en-CA"/>
+        </a:p>
+      </dgm:t>
+    </dgm:pt>
+    <dgm:pt modelId="{4B7BDE47-D831-4921-B8B6-634022427306}" type="sibTrans" cxnId="{A85B43EC-AE60-48D1-928F-2D02A408150E}">
+      <dgm:prSet/>
+      <dgm:spPr/>
+      <dgm:t>
+        <a:bodyPr/>
+        <a:lstStyle/>
+        <a:p>
+          <a:pPr algn="ctr"/>
+          <a:endParaRPr lang="en-CA"/>
+        </a:p>
+      </dgm:t>
+    </dgm:pt>
+    <dgm:pt modelId="{C4482F56-2DB9-4A47-88AF-9FE179744974}">
+      <dgm:prSet phldrT="[Text]" custT="1"/>
+      <dgm:spPr/>
+      <dgm:t>
+        <a:bodyPr/>
+        <a:lstStyle/>
+        <a:p>
+          <a:pPr algn="ctr"/>
+          <a:r>
+            <a:rPr lang="pt-BR" sz="1050">
+              <a:latin typeface="Arial" pitchFamily="34" charset="0"/>
+              <a:cs typeface="Arial" pitchFamily="34" charset="0"/>
+            </a:rPr>
+            <a:t>1-</a:t>
+          </a:r>
+        </a:p>
+        <a:p>
+          <a:pPr algn="ctr"/>
+          <a:r>
+            <a:rPr lang="pt-BR" sz="1050">
+              <a:latin typeface="Arial" pitchFamily="34" charset="0"/>
+              <a:cs typeface="Arial" pitchFamily="34" charset="0"/>
+            </a:rPr>
+            <a:t>2 -</a:t>
+          </a:r>
+        </a:p>
+      </dgm:t>
+    </dgm:pt>
+    <dgm:pt modelId="{AF80CE4F-2FFA-4394-BEB2-094C2A261ECB}" type="parTrans" cxnId="{FE64F2B8-B9F6-4069-9B34-324A55434F15}">
+      <dgm:prSet/>
+      <dgm:spPr/>
+      <dgm:t>
+        <a:bodyPr/>
+        <a:lstStyle/>
+        <a:p>
+          <a:pPr algn="ctr"/>
+          <a:endParaRPr lang="en-CA"/>
+        </a:p>
+      </dgm:t>
+    </dgm:pt>
+    <dgm:pt modelId="{41186975-1222-4D5B-B170-3C1A9B42F416}" type="sibTrans" cxnId="{FE64F2B8-B9F6-4069-9B34-324A55434F15}">
+      <dgm:prSet/>
+      <dgm:spPr/>
+      <dgm:t>
+        <a:bodyPr/>
+        <a:lstStyle/>
+        <a:p>
+          <a:pPr algn="ctr"/>
+          <a:endParaRPr lang="en-CA"/>
+        </a:p>
+      </dgm:t>
+    </dgm:pt>
+    <dgm:pt modelId="{2321732C-AD3F-4F65-AB3F-630BAAF8DFCF}">
+      <dgm:prSet phldrT="[Text]" custT="1"/>
+      <dgm:spPr/>
+      <dgm:t>
+        <a:bodyPr/>
+        <a:lstStyle/>
+        <a:p>
+          <a:pPr algn="ctr"/>
+          <a:r>
+            <a:rPr lang="en-CA" sz="1050">
+              <a:latin typeface="Arial" pitchFamily="34" charset="0"/>
+              <a:cs typeface="Arial" pitchFamily="34" charset="0"/>
+            </a:rPr>
+            <a:t>1- </a:t>
+          </a:r>
+        </a:p>
+        <a:p>
+          <a:pPr algn="ctr"/>
+          <a:r>
+            <a:rPr lang="en-CA" sz="1050">
+              <a:latin typeface="Arial" pitchFamily="34" charset="0"/>
+              <a:cs typeface="Arial" pitchFamily="34" charset="0"/>
+            </a:rPr>
+            <a:t>2- </a:t>
+          </a:r>
+        </a:p>
+        <a:p>
+          <a:pPr algn="ctr"/>
+          <a:r>
+            <a:rPr lang="en-CA" sz="1050">
+              <a:latin typeface="Arial" pitchFamily="34" charset="0"/>
+              <a:cs typeface="Arial" pitchFamily="34" charset="0"/>
+            </a:rPr>
+            <a:t>3- </a:t>
+          </a:r>
+          <a:endParaRPr lang="en-CA" sz="1050"/>
+        </a:p>
+      </dgm:t>
+    </dgm:pt>
+    <dgm:pt modelId="{B9665D2F-5647-474E-8635-86AC7A483C98}" type="sibTrans" cxnId="{E2C8396C-E4D9-48D9-8C6B-540E0AD375DC}">
+      <dgm:prSet/>
+      <dgm:spPr/>
+      <dgm:t>
+        <a:bodyPr/>
+        <a:lstStyle/>
+        <a:p>
+          <a:pPr algn="ctr"/>
+          <a:endParaRPr lang="en-CA"/>
+        </a:p>
+      </dgm:t>
+    </dgm:pt>
+    <dgm:pt modelId="{71A9D77F-E0DD-4855-92E4-A9E5DF6C5854}" type="parTrans" cxnId="{E2C8396C-E4D9-48D9-8C6B-540E0AD375DC}">
+      <dgm:prSet/>
+      <dgm:spPr/>
+      <dgm:t>
+        <a:bodyPr/>
+        <a:lstStyle/>
+        <a:p>
+          <a:pPr algn="ctr"/>
+          <a:endParaRPr lang="en-CA"/>
+        </a:p>
+      </dgm:t>
+    </dgm:pt>
+    <dgm:pt modelId="{DC096AD9-DDA1-4D5B-8A4B-66EC68DEE881}">
+      <dgm:prSet phldrT="[Text]" custT="1"/>
+      <dgm:spPr/>
+      <dgm:t>
+        <a:bodyPr/>
+        <a:lstStyle/>
+        <a:p>
+          <a:pPr algn="ctr"/>
+          <a:r>
+            <a:rPr lang="en-CA" sz="1050">
+              <a:latin typeface="Arial" panose="020B0604020202020204" pitchFamily="34" charset="0"/>
+              <a:cs typeface="Arial" panose="020B0604020202020204" pitchFamily="34" charset="0"/>
+            </a:rPr>
+            <a:t>1- Média familiaridade em desenvolvimento iOS.</a:t>
+          </a:r>
+        </a:p>
+        <a:p>
+          <a:pPr algn="ctr"/>
+          <a:r>
+            <a:rPr lang="en-CA" sz="1050">
+              <a:latin typeface="Arial" panose="020B0604020202020204" pitchFamily="34" charset="0"/>
+              <a:cs typeface="Arial" panose="020B0604020202020204" pitchFamily="34" charset="0"/>
+            </a:rPr>
+            <a:t>2 - Não desenvolver para Windows Phone.</a:t>
+          </a:r>
+        </a:p>
+        <a:p>
+          <a:pPr algn="ctr"/>
+          <a:endParaRPr lang="en-CA" sz="1050">
+            <a:latin typeface="Arial" panose="020B0604020202020204" pitchFamily="34" charset="0"/>
+            <a:cs typeface="Arial" panose="020B0604020202020204" pitchFamily="34" charset="0"/>
+          </a:endParaRPr>
+        </a:p>
+      </dgm:t>
+    </dgm:pt>
+    <dgm:pt modelId="{5D0F2C57-FDB5-44BC-93C4-AB950CB0B55E}" type="sibTrans" cxnId="{95E0BAC7-E027-4240-98E7-6DC5F5A4A32C}">
+      <dgm:prSet/>
+      <dgm:spPr/>
+      <dgm:t>
+        <a:bodyPr/>
+        <a:lstStyle/>
+        <a:p>
+          <a:pPr algn="ctr"/>
+          <a:endParaRPr lang="en-CA"/>
+        </a:p>
+      </dgm:t>
+    </dgm:pt>
+    <dgm:pt modelId="{6B123008-6BA3-4B3D-BD33-653E752599FB}" type="parTrans" cxnId="{95E0BAC7-E027-4240-98E7-6DC5F5A4A32C}">
+      <dgm:prSet/>
+      <dgm:spPr/>
+      <dgm:t>
+        <a:bodyPr/>
+        <a:lstStyle/>
+        <a:p>
+          <a:pPr algn="ctr"/>
+          <a:endParaRPr lang="en-CA"/>
+        </a:p>
+      </dgm:t>
+    </dgm:pt>
+    <dgm:pt modelId="{37014889-4A9D-4FA2-AC95-DE8DD7E088E7}" type="pres">
+      <dgm:prSet presAssocID="{979F2256-FF0C-4B2D-AB50-2C02D8501316}" presName="matrix" presStyleCnt="0">
+        <dgm:presLayoutVars>
+          <dgm:chMax val="1"/>
+          <dgm:dir/>
+          <dgm:resizeHandles val="exact"/>
+        </dgm:presLayoutVars>
+      </dgm:prSet>
+      <dgm:spPr/>
+      <dgm:t>
+        <a:bodyPr/>
+        <a:lstStyle/>
+        <a:p>
+          <a:endParaRPr lang="pt-BR"/>
+        </a:p>
+      </dgm:t>
+    </dgm:pt>
+    <dgm:pt modelId="{35CEAA41-A91A-42A7-B303-386A0EE42A8B}" type="pres">
+      <dgm:prSet presAssocID="{979F2256-FF0C-4B2D-AB50-2C02D8501316}" presName="axisShape" presStyleLbl="bgShp" presStyleIdx="0" presStyleCnt="1"/>
+      <dgm:spPr/>
+    </dgm:pt>
+    <dgm:pt modelId="{C72BF190-F71D-4163-B474-1FA8C9C08121}" type="pres">
+      <dgm:prSet presAssocID="{979F2256-FF0C-4B2D-AB50-2C02D8501316}" presName="rect1" presStyleLbl="node1" presStyleIdx="0" presStyleCnt="4" custLinFactNeighborX="-6904" custLinFactNeighborY="2909">
+        <dgm:presLayoutVars>
+          <dgm:chMax val="0"/>
+          <dgm:chPref val="0"/>
+          <dgm:bulletEnabled val="1"/>
+        </dgm:presLayoutVars>
+      </dgm:prSet>
+      <dgm:spPr/>
+      <dgm:t>
+        <a:bodyPr/>
+        <a:lstStyle/>
+        <a:p>
+          <a:endParaRPr lang="en-CA"/>
+        </a:p>
+      </dgm:t>
+    </dgm:pt>
+    <dgm:pt modelId="{28744A7F-E4A9-4D65-9D61-7CA2E1342E8B}" type="pres">
+      <dgm:prSet presAssocID="{979F2256-FF0C-4B2D-AB50-2C02D8501316}" presName="rect2" presStyleLbl="node1" presStyleIdx="1" presStyleCnt="4" custLinFactNeighborX="11693" custLinFactNeighborY="1490">
+        <dgm:presLayoutVars>
+          <dgm:chMax val="0"/>
+          <dgm:chPref val="0"/>
+          <dgm:bulletEnabled val="1"/>
+        </dgm:presLayoutVars>
+      </dgm:prSet>
+      <dgm:spPr/>
+      <dgm:t>
+        <a:bodyPr/>
+        <a:lstStyle/>
+        <a:p>
+          <a:endParaRPr lang="en-CA"/>
+        </a:p>
+      </dgm:t>
+    </dgm:pt>
+    <dgm:pt modelId="{B2818F5C-AC65-4AC1-9C31-C337016DC7F9}" type="pres">
+      <dgm:prSet presAssocID="{979F2256-FF0C-4B2D-AB50-2C02D8501316}" presName="rect3" presStyleLbl="node1" presStyleIdx="2" presStyleCnt="4" custLinFactNeighborX="-10643" custLinFactNeighborY="16250">
+        <dgm:presLayoutVars>
+          <dgm:chMax val="0"/>
+          <dgm:chPref val="0"/>
+          <dgm:bulletEnabled val="1"/>
+        </dgm:presLayoutVars>
+      </dgm:prSet>
+      <dgm:spPr/>
+      <dgm:t>
+        <a:bodyPr/>
+        <a:lstStyle/>
+        <a:p>
+          <a:endParaRPr lang="en-CA"/>
+        </a:p>
+      </dgm:t>
+    </dgm:pt>
+    <dgm:pt modelId="{04AD85CF-B7EF-4693-82CC-5E722C268DE6}" type="pres">
+      <dgm:prSet presAssocID="{979F2256-FF0C-4B2D-AB50-2C02D8501316}" presName="rect4" presStyleLbl="node1" presStyleIdx="3" presStyleCnt="4" custLinFactNeighborX="9241" custLinFactNeighborY="16717">
+        <dgm:presLayoutVars>
+          <dgm:chMax val="0"/>
+          <dgm:chPref val="0"/>
+          <dgm:bulletEnabled val="1"/>
+        </dgm:presLayoutVars>
+      </dgm:prSet>
+      <dgm:spPr/>
+      <dgm:t>
+        <a:bodyPr/>
+        <a:lstStyle/>
+        <a:p>
+          <a:endParaRPr lang="en-CA"/>
+        </a:p>
+      </dgm:t>
+    </dgm:pt>
+  </dgm:ptLst>
+  <dgm:cxnLst>
+    <dgm:cxn modelId="{FE64F2B8-B9F6-4069-9B34-324A55434F15}" srcId="{979F2256-FF0C-4B2D-AB50-2C02D8501316}" destId="{C4482F56-2DB9-4A47-88AF-9FE179744974}" srcOrd="3" destOrd="0" parTransId="{AF80CE4F-2FFA-4394-BEB2-094C2A261ECB}" sibTransId="{41186975-1222-4D5B-B170-3C1A9B42F416}"/>
+    <dgm:cxn modelId="{9E74F066-99AF-4B6A-82A8-A4C6E8FBC010}" type="presOf" srcId="{979F2256-FF0C-4B2D-AB50-2C02D8501316}" destId="{37014889-4A9D-4FA2-AC95-DE8DD7E088E7}" srcOrd="0" destOrd="0" presId="urn:microsoft.com/office/officeart/2005/8/layout/matrix2"/>
+    <dgm:cxn modelId="{E2C8396C-E4D9-48D9-8C6B-540E0AD375DC}" srcId="{979F2256-FF0C-4B2D-AB50-2C02D8501316}" destId="{2321732C-AD3F-4F65-AB3F-630BAAF8DFCF}" srcOrd="2" destOrd="0" parTransId="{71A9D77F-E0DD-4855-92E4-A9E5DF6C5854}" sibTransId="{B9665D2F-5647-474E-8635-86AC7A483C98}"/>
+    <dgm:cxn modelId="{ED963D1E-D64A-43F0-AF6B-686F9FF48854}" type="presOf" srcId="{DC096AD9-DDA1-4D5B-8A4B-66EC68DEE881}" destId="{28744A7F-E4A9-4D65-9D61-7CA2E1342E8B}" srcOrd="0" destOrd="0" presId="urn:microsoft.com/office/officeart/2005/8/layout/matrix2"/>
+    <dgm:cxn modelId="{42EF1482-486B-481D-AFCA-DD5DC9263C81}" type="presOf" srcId="{C4482F56-2DB9-4A47-88AF-9FE179744974}" destId="{04AD85CF-B7EF-4693-82CC-5E722C268DE6}" srcOrd="0" destOrd="0" presId="urn:microsoft.com/office/officeart/2005/8/layout/matrix2"/>
+    <dgm:cxn modelId="{95E0BAC7-E027-4240-98E7-6DC5F5A4A32C}" srcId="{979F2256-FF0C-4B2D-AB50-2C02D8501316}" destId="{DC096AD9-DDA1-4D5B-8A4B-66EC68DEE881}" srcOrd="1" destOrd="0" parTransId="{6B123008-6BA3-4B3D-BD33-653E752599FB}" sibTransId="{5D0F2C57-FDB5-44BC-93C4-AB950CB0B55E}"/>
+    <dgm:cxn modelId="{7FDA94DE-204B-4DE0-A8C3-3D72F2217509}" type="presOf" srcId="{6881F017-8B02-4152-B7FA-2D50D0A96E77}" destId="{C72BF190-F71D-4163-B474-1FA8C9C08121}" srcOrd="0" destOrd="0" presId="urn:microsoft.com/office/officeart/2005/8/layout/matrix2"/>
+    <dgm:cxn modelId="{D4FACC40-F59F-4B2A-859A-5AE97DD33A71}" type="presOf" srcId="{2321732C-AD3F-4F65-AB3F-630BAAF8DFCF}" destId="{B2818F5C-AC65-4AC1-9C31-C337016DC7F9}" srcOrd="0" destOrd="0" presId="urn:microsoft.com/office/officeart/2005/8/layout/matrix2"/>
+    <dgm:cxn modelId="{A85B43EC-AE60-48D1-928F-2D02A408150E}" srcId="{979F2256-FF0C-4B2D-AB50-2C02D8501316}" destId="{6881F017-8B02-4152-B7FA-2D50D0A96E77}" srcOrd="0" destOrd="0" parTransId="{4D2B9D7C-8134-438D-9E4D-52695578B84A}" sibTransId="{4B7BDE47-D831-4921-B8B6-634022427306}"/>
+    <dgm:cxn modelId="{999F71A0-3389-4CB9-A82A-438EDB98120B}" type="presParOf" srcId="{37014889-4A9D-4FA2-AC95-DE8DD7E088E7}" destId="{35CEAA41-A91A-42A7-B303-386A0EE42A8B}" srcOrd="0" destOrd="0" presId="urn:microsoft.com/office/officeart/2005/8/layout/matrix2"/>
+    <dgm:cxn modelId="{C41842B1-EA18-4A5E-8389-B577037D37D1}" type="presParOf" srcId="{37014889-4A9D-4FA2-AC95-DE8DD7E088E7}" destId="{C72BF190-F71D-4163-B474-1FA8C9C08121}" srcOrd="1" destOrd="0" presId="urn:microsoft.com/office/officeart/2005/8/layout/matrix2"/>
+    <dgm:cxn modelId="{7B4CC71C-115F-489A-800D-D026F37E9A9B}" type="presParOf" srcId="{37014889-4A9D-4FA2-AC95-DE8DD7E088E7}" destId="{28744A7F-E4A9-4D65-9D61-7CA2E1342E8B}" srcOrd="2" destOrd="0" presId="urn:microsoft.com/office/officeart/2005/8/layout/matrix2"/>
+    <dgm:cxn modelId="{EFBA5450-C013-4C8A-9310-83BE2AE7D650}" type="presParOf" srcId="{37014889-4A9D-4FA2-AC95-DE8DD7E088E7}" destId="{B2818F5C-AC65-4AC1-9C31-C337016DC7F9}" srcOrd="3" destOrd="0" presId="urn:microsoft.com/office/officeart/2005/8/layout/matrix2"/>
+    <dgm:cxn modelId="{C2E7F3F7-AED9-4E3D-99F4-5719AC20FC36}" type="presParOf" srcId="{37014889-4A9D-4FA2-AC95-DE8DD7E088E7}" destId="{04AD85CF-B7EF-4693-82CC-5E722C268DE6}" srcOrd="4" destOrd="0" presId="urn:microsoft.com/office/officeart/2005/8/layout/matrix2"/>
+  </dgm:cxnLst>
+  <dgm:bg/>
+  <dgm:whole/>
+  <dgm:extLst>
+    <a:ext uri="http://schemas.microsoft.com/office/drawing/2008/diagram">
+      <dsp:dataModelExt xmlns:dsp="http://schemas.microsoft.com/office/drawing/2008/diagram" relId="rId10" minVer="http://schemas.openxmlformats.org/drawingml/2006/diagram"/>
+    </a:ext>
+  </dgm:extLst>
+</dgm:dataModel>
+</file>
+
+<file path=word/diagrams/data2.xml><?xml version="1.0" encoding="utf-8"?>
 <dgm:dataModel xmlns:dgm="http://schemas.openxmlformats.org/drawingml/2006/diagram" xmlns:a="http://schemas.openxmlformats.org/drawingml/2006/main">
   <dgm:ptLst>
     <dgm:pt modelId="{979F2256-FF0C-4B2D-AB50-2C02D8501316}" type="doc">
@@ -3627,32 +4861,676 @@
     </dgm:pt>
   </dgm:ptLst>
   <dgm:cxnLst>
-    <dgm:cxn modelId="{C5F597AD-C2F9-47E4-9DB9-EAE126235703}" type="presOf" srcId="{DC096AD9-DDA1-4D5B-8A4B-66EC68DEE881}" destId="{28744A7F-E4A9-4D65-9D61-7CA2E1342E8B}" srcOrd="0" destOrd="0" presId="urn:microsoft.com/office/officeart/2005/8/layout/matrix2"/>
     <dgm:cxn modelId="{FE64F2B8-B9F6-4069-9B34-324A55434F15}" srcId="{979F2256-FF0C-4B2D-AB50-2C02D8501316}" destId="{C4482F56-2DB9-4A47-88AF-9FE179744974}" srcOrd="3" destOrd="0" parTransId="{AF80CE4F-2FFA-4394-BEB2-094C2A261ECB}" sibTransId="{41186975-1222-4D5B-B170-3C1A9B42F416}"/>
-    <dgm:cxn modelId="{72FE5BD0-927E-4454-841F-34B62466D02C}" type="presOf" srcId="{2321732C-AD3F-4F65-AB3F-630BAAF8DFCF}" destId="{B2818F5C-AC65-4AC1-9C31-C337016DC7F9}" srcOrd="0" destOrd="0" presId="urn:microsoft.com/office/officeart/2005/8/layout/matrix2"/>
-    <dgm:cxn modelId="{660CF758-90E0-4C10-882A-8C0B622D33BC}" type="presOf" srcId="{6881F017-8B02-4152-B7FA-2D50D0A96E77}" destId="{C72BF190-F71D-4163-B474-1FA8C9C08121}" srcOrd="0" destOrd="0" presId="urn:microsoft.com/office/officeart/2005/8/layout/matrix2"/>
+    <dgm:cxn modelId="{539AC36D-7C63-4A2F-8D53-ECC6611EA04F}" type="presOf" srcId="{2321732C-AD3F-4F65-AB3F-630BAAF8DFCF}" destId="{B2818F5C-AC65-4AC1-9C31-C337016DC7F9}" srcOrd="0" destOrd="0" presId="urn:microsoft.com/office/officeart/2005/8/layout/matrix2"/>
     <dgm:cxn modelId="{E2C8396C-E4D9-48D9-8C6B-540E0AD375DC}" srcId="{979F2256-FF0C-4B2D-AB50-2C02D8501316}" destId="{2321732C-AD3F-4F65-AB3F-630BAAF8DFCF}" srcOrd="2" destOrd="0" parTransId="{71A9D77F-E0DD-4855-92E4-A9E5DF6C5854}" sibTransId="{B9665D2F-5647-474E-8635-86AC7A483C98}"/>
-    <dgm:cxn modelId="{59035369-6616-4A3A-9424-9FB708A1B33C}" type="presOf" srcId="{979F2256-FF0C-4B2D-AB50-2C02D8501316}" destId="{37014889-4A9D-4FA2-AC95-DE8DD7E088E7}" srcOrd="0" destOrd="0" presId="urn:microsoft.com/office/officeart/2005/8/layout/matrix2"/>
-    <dgm:cxn modelId="{D5603D9C-D7B0-4689-894B-D1541334317E}" type="presOf" srcId="{C4482F56-2DB9-4A47-88AF-9FE179744974}" destId="{04AD85CF-B7EF-4693-82CC-5E722C268DE6}" srcOrd="0" destOrd="0" presId="urn:microsoft.com/office/officeart/2005/8/layout/matrix2"/>
+    <dgm:cxn modelId="{D338A106-B21F-4D47-9A1E-DC12E4B07E2F}" type="presOf" srcId="{979F2256-FF0C-4B2D-AB50-2C02D8501316}" destId="{37014889-4A9D-4FA2-AC95-DE8DD7E088E7}" srcOrd="0" destOrd="0" presId="urn:microsoft.com/office/officeart/2005/8/layout/matrix2"/>
+    <dgm:cxn modelId="{D7A3B6EB-85A6-4B85-892A-3C020D1A3F3C}" type="presOf" srcId="{C4482F56-2DB9-4A47-88AF-9FE179744974}" destId="{04AD85CF-B7EF-4693-82CC-5E722C268DE6}" srcOrd="0" destOrd="0" presId="urn:microsoft.com/office/officeart/2005/8/layout/matrix2"/>
     <dgm:cxn modelId="{95E0BAC7-E027-4240-98E7-6DC5F5A4A32C}" srcId="{979F2256-FF0C-4B2D-AB50-2C02D8501316}" destId="{DC096AD9-DDA1-4D5B-8A4B-66EC68DEE881}" srcOrd="1" destOrd="0" parTransId="{6B123008-6BA3-4B3D-BD33-653E752599FB}" sibTransId="{5D0F2C57-FDB5-44BC-93C4-AB950CB0B55E}"/>
     <dgm:cxn modelId="{A85B43EC-AE60-48D1-928F-2D02A408150E}" srcId="{979F2256-FF0C-4B2D-AB50-2C02D8501316}" destId="{6881F017-8B02-4152-B7FA-2D50D0A96E77}" srcOrd="0" destOrd="0" parTransId="{4D2B9D7C-8134-438D-9E4D-52695578B84A}" sibTransId="{4B7BDE47-D831-4921-B8B6-634022427306}"/>
-    <dgm:cxn modelId="{0213D502-9222-49E1-A778-D3A010DAC173}" type="presParOf" srcId="{37014889-4A9D-4FA2-AC95-DE8DD7E088E7}" destId="{35CEAA41-A91A-42A7-B303-386A0EE42A8B}" srcOrd="0" destOrd="0" presId="urn:microsoft.com/office/officeart/2005/8/layout/matrix2"/>
-    <dgm:cxn modelId="{7DAA0842-EE80-41DD-AF9A-48A014C4103D}" type="presParOf" srcId="{37014889-4A9D-4FA2-AC95-DE8DD7E088E7}" destId="{C72BF190-F71D-4163-B474-1FA8C9C08121}" srcOrd="1" destOrd="0" presId="urn:microsoft.com/office/officeart/2005/8/layout/matrix2"/>
-    <dgm:cxn modelId="{0DA4B4BC-F1B5-4261-B874-A1022A3E7585}" type="presParOf" srcId="{37014889-4A9D-4FA2-AC95-DE8DD7E088E7}" destId="{28744A7F-E4A9-4D65-9D61-7CA2E1342E8B}" srcOrd="2" destOrd="0" presId="urn:microsoft.com/office/officeart/2005/8/layout/matrix2"/>
-    <dgm:cxn modelId="{E2A169C7-32D2-42C5-AE5C-5185F309437B}" type="presParOf" srcId="{37014889-4A9D-4FA2-AC95-DE8DD7E088E7}" destId="{B2818F5C-AC65-4AC1-9C31-C337016DC7F9}" srcOrd="3" destOrd="0" presId="urn:microsoft.com/office/officeart/2005/8/layout/matrix2"/>
-    <dgm:cxn modelId="{05CA2611-8C5D-4FA1-A513-0CE77A26272D}" type="presParOf" srcId="{37014889-4A9D-4FA2-AC95-DE8DD7E088E7}" destId="{04AD85CF-B7EF-4693-82CC-5E722C268DE6}" srcOrd="4" destOrd="0" presId="urn:microsoft.com/office/officeart/2005/8/layout/matrix2"/>
+    <dgm:cxn modelId="{9F3A0608-0F79-4FC3-9D0D-EA19F0C69015}" type="presOf" srcId="{6881F017-8B02-4152-B7FA-2D50D0A96E77}" destId="{C72BF190-F71D-4163-B474-1FA8C9C08121}" srcOrd="0" destOrd="0" presId="urn:microsoft.com/office/officeart/2005/8/layout/matrix2"/>
+    <dgm:cxn modelId="{40219006-B0FD-4B3F-9DC5-709818DF4298}" type="presOf" srcId="{DC096AD9-DDA1-4D5B-8A4B-66EC68DEE881}" destId="{28744A7F-E4A9-4D65-9D61-7CA2E1342E8B}" srcOrd="0" destOrd="0" presId="urn:microsoft.com/office/officeart/2005/8/layout/matrix2"/>
+    <dgm:cxn modelId="{32A5707D-1AD3-49DB-A79D-5C7A1A5EA2D8}" type="presParOf" srcId="{37014889-4A9D-4FA2-AC95-DE8DD7E088E7}" destId="{35CEAA41-A91A-42A7-B303-386A0EE42A8B}" srcOrd="0" destOrd="0" presId="urn:microsoft.com/office/officeart/2005/8/layout/matrix2"/>
+    <dgm:cxn modelId="{8D08BA75-146F-4AD4-BCA8-B2EE66546325}" type="presParOf" srcId="{37014889-4A9D-4FA2-AC95-DE8DD7E088E7}" destId="{C72BF190-F71D-4163-B474-1FA8C9C08121}" srcOrd="1" destOrd="0" presId="urn:microsoft.com/office/officeart/2005/8/layout/matrix2"/>
+    <dgm:cxn modelId="{034764EA-550C-43B4-B0CF-4864315A79CB}" type="presParOf" srcId="{37014889-4A9D-4FA2-AC95-DE8DD7E088E7}" destId="{28744A7F-E4A9-4D65-9D61-7CA2E1342E8B}" srcOrd="2" destOrd="0" presId="urn:microsoft.com/office/officeart/2005/8/layout/matrix2"/>
+    <dgm:cxn modelId="{F9FE2402-21B6-4393-97FC-87224546EE09}" type="presParOf" srcId="{37014889-4A9D-4FA2-AC95-DE8DD7E088E7}" destId="{B2818F5C-AC65-4AC1-9C31-C337016DC7F9}" srcOrd="3" destOrd="0" presId="urn:microsoft.com/office/officeart/2005/8/layout/matrix2"/>
+    <dgm:cxn modelId="{2C78114C-3714-49FC-BB12-A9459E5237CF}" type="presParOf" srcId="{37014889-4A9D-4FA2-AC95-DE8DD7E088E7}" destId="{04AD85CF-B7EF-4693-82CC-5E722C268DE6}" srcOrd="4" destOrd="0" presId="urn:microsoft.com/office/officeart/2005/8/layout/matrix2"/>
   </dgm:cxnLst>
   <dgm:bg/>
   <dgm:whole/>
   <dgm:extLst>
     <a:ext uri="http://schemas.microsoft.com/office/drawing/2008/diagram">
-      <dsp:dataModelExt xmlns:dsp="http://schemas.microsoft.com/office/drawing/2008/diagram" relId="rId10" minVer="http://schemas.openxmlformats.org/drawingml/2006/diagram"/>
+      <dsp:dataModelExt xmlns:dsp="http://schemas.microsoft.com/office/drawing/2008/diagram" relId="rId15" minVer="http://schemas.openxmlformats.org/drawingml/2006/diagram"/>
     </a:ext>
   </dgm:extLst>
 </dgm:dataModel>
 </file>
 
 <file path=word/diagrams/drawing1.xml><?xml version="1.0" encoding="utf-8"?>
+<dsp:drawing xmlns:dgm="http://schemas.openxmlformats.org/drawingml/2006/diagram" xmlns:dsp="http://schemas.microsoft.com/office/drawing/2008/diagram" xmlns:a="http://schemas.openxmlformats.org/drawingml/2006/main">
+  <dsp:spTree>
+    <dsp:nvGrpSpPr>
+      <dsp:cNvPr id="0" name=""/>
+      <dsp:cNvGrpSpPr/>
+    </dsp:nvGrpSpPr>
+    <dsp:grpSpPr/>
+    <dsp:sp modelId="{35CEAA41-A91A-42A7-B303-386A0EE42A8B}">
+      <dsp:nvSpPr>
+        <dsp:cNvPr id="0" name=""/>
+        <dsp:cNvSpPr/>
+      </dsp:nvSpPr>
+      <dsp:spPr>
+        <a:xfrm>
+          <a:off x="303145" y="0"/>
+          <a:ext cx="4793748" cy="4793748"/>
+        </a:xfrm>
+        <a:prstGeom prst="quadArrow">
+          <a:avLst>
+            <a:gd name="adj1" fmla="val 2000"/>
+            <a:gd name="adj2" fmla="val 4000"/>
+            <a:gd name="adj3" fmla="val 5000"/>
+          </a:avLst>
+        </a:prstGeom>
+        <a:solidFill>
+          <a:schemeClr val="dk1">
+            <a:tint val="40000"/>
+            <a:hueOff val="0"/>
+            <a:satOff val="0"/>
+            <a:lumOff val="0"/>
+            <a:alphaOff val="0"/>
+          </a:schemeClr>
+        </a:solidFill>
+        <a:ln>
+          <a:noFill/>
+        </a:ln>
+        <a:effectLst>
+          <a:outerShdw blurRad="40000" dist="20000" dir="5400000" rotWithShape="0">
+            <a:srgbClr val="000000">
+              <a:alpha val="38000"/>
+            </a:srgbClr>
+          </a:outerShdw>
+        </a:effectLst>
+      </dsp:spPr>
+      <dsp:style>
+        <a:lnRef idx="0">
+          <a:scrgbClr r="0" g="0" b="0"/>
+        </a:lnRef>
+        <a:fillRef idx="1">
+          <a:scrgbClr r="0" g="0" b="0"/>
+        </a:fillRef>
+        <a:effectRef idx="1">
+          <a:scrgbClr r="0" g="0" b="0"/>
+        </a:effectRef>
+        <a:fontRef idx="minor"/>
+      </dsp:style>
+    </dsp:sp>
+    <dsp:sp modelId="{C72BF190-F71D-4163-B474-1FA8C9C08121}">
+      <dsp:nvSpPr>
+        <dsp:cNvPr id="0" name=""/>
+        <dsp:cNvSpPr/>
+      </dsp:nvSpPr>
+      <dsp:spPr>
+        <a:xfrm>
+          <a:off x="482355" y="367373"/>
+          <a:ext cx="1917499" cy="1917499"/>
+        </a:xfrm>
+        <a:prstGeom prst="roundRect">
+          <a:avLst/>
+        </a:prstGeom>
+        <a:gradFill rotWithShape="0">
+          <a:gsLst>
+            <a:gs pos="0">
+              <a:schemeClr val="lt1">
+                <a:hueOff val="0"/>
+                <a:satOff val="0"/>
+                <a:lumOff val="0"/>
+                <a:alphaOff val="0"/>
+                <a:tint val="50000"/>
+                <a:satMod val="300000"/>
+              </a:schemeClr>
+            </a:gs>
+            <a:gs pos="35000">
+              <a:schemeClr val="lt1">
+                <a:hueOff val="0"/>
+                <a:satOff val="0"/>
+                <a:lumOff val="0"/>
+                <a:alphaOff val="0"/>
+                <a:tint val="37000"/>
+                <a:satMod val="300000"/>
+              </a:schemeClr>
+            </a:gs>
+            <a:gs pos="100000">
+              <a:schemeClr val="lt1">
+                <a:hueOff val="0"/>
+                <a:satOff val="0"/>
+                <a:lumOff val="0"/>
+                <a:alphaOff val="0"/>
+                <a:tint val="15000"/>
+                <a:satMod val="350000"/>
+              </a:schemeClr>
+            </a:gs>
+          </a:gsLst>
+          <a:lin ang="16200000" scaled="1"/>
+        </a:gradFill>
+        <a:ln>
+          <a:noFill/>
+        </a:ln>
+        <a:effectLst>
+          <a:outerShdw blurRad="40000" dist="20000" dir="5400000" rotWithShape="0">
+            <a:srgbClr val="000000">
+              <a:alpha val="38000"/>
+            </a:srgbClr>
+          </a:outerShdw>
+        </a:effectLst>
+        <a:scene3d>
+          <a:camera prst="orthographicFront"/>
+          <a:lightRig rig="flat" dir="t"/>
+        </a:scene3d>
+        <a:sp3d prstMaterial="dkEdge">
+          <a:bevelT w="8200" h="38100"/>
+        </a:sp3d>
+      </dsp:spPr>
+      <dsp:style>
+        <a:lnRef idx="0">
+          <a:scrgbClr r="0" g="0" b="0"/>
+        </a:lnRef>
+        <a:fillRef idx="2">
+          <a:scrgbClr r="0" g="0" b="0"/>
+        </a:fillRef>
+        <a:effectRef idx="1">
+          <a:scrgbClr r="0" g="0" b="0"/>
+        </a:effectRef>
+        <a:fontRef idx="minor">
+          <a:schemeClr val="dk1"/>
+        </a:fontRef>
+      </dsp:style>
+      <dsp:txBody>
+        <a:bodyPr spcFirstLastPara="0" vert="horz" wrap="square" lIns="41910" tIns="41910" rIns="41910" bIns="41910" numCol="1" spcCol="1270" anchor="ctr" anchorCtr="0">
+          <a:noAutofit/>
+        </a:bodyPr>
+        <a:lstStyle/>
+        <a:p>
+          <a:pPr lvl="0" algn="ctr" defTabSz="466725">
+            <a:lnSpc>
+              <a:spcPct val="90000"/>
+            </a:lnSpc>
+            <a:spcBef>
+              <a:spcPct val="0"/>
+            </a:spcBef>
+            <a:spcAft>
+              <a:spcPct val="35000"/>
+            </a:spcAft>
+          </a:pPr>
+          <a:r>
+            <a:rPr lang="en-CA" sz="1050" kern="1200">
+              <a:latin typeface="Arial" pitchFamily="34" charset="0"/>
+              <a:cs typeface="Arial" pitchFamily="34" charset="0"/>
+            </a:rPr>
+            <a:t>1 - Facilidade ao trabalhar em equipe</a:t>
+          </a:r>
+        </a:p>
+        <a:p>
+          <a:pPr lvl="0" algn="ctr" defTabSz="466725">
+            <a:lnSpc>
+              <a:spcPct val="90000"/>
+            </a:lnSpc>
+            <a:spcBef>
+              <a:spcPct val="0"/>
+            </a:spcBef>
+            <a:spcAft>
+              <a:spcPct val="35000"/>
+            </a:spcAft>
+          </a:pPr>
+          <a:r>
+            <a:rPr lang="en-CA" sz="1050" kern="1200">
+              <a:latin typeface="Arial" pitchFamily="34" charset="0"/>
+              <a:cs typeface="Arial" pitchFamily="34" charset="0"/>
+            </a:rPr>
+            <a:t>2 - Conhecimento em desenvolvimento mobile (Android)</a:t>
+          </a:r>
+        </a:p>
+        <a:p>
+          <a:pPr lvl="0" algn="ctr" defTabSz="466725">
+            <a:lnSpc>
+              <a:spcPct val="90000"/>
+            </a:lnSpc>
+            <a:spcBef>
+              <a:spcPct val="0"/>
+            </a:spcBef>
+            <a:spcAft>
+              <a:spcPct val="35000"/>
+            </a:spcAft>
+          </a:pPr>
+          <a:r>
+            <a:rPr lang="en-CA" sz="1050" kern="1200">
+              <a:latin typeface="Arial" pitchFamily="34" charset="0"/>
+              <a:cs typeface="Arial" pitchFamily="34" charset="0"/>
+            </a:rPr>
+            <a:t>3- Sempre pesquisando e aprendendo novas tecnologias Interesse continuar                            4- Interesse em negócios e estudo de mercado.</a:t>
+          </a:r>
+        </a:p>
+      </dsp:txBody>
+      <dsp:txXfrm>
+        <a:off x="575960" y="460978"/>
+        <a:ext cx="1730289" cy="1730289"/>
+      </dsp:txXfrm>
+    </dsp:sp>
+    <dsp:sp modelId="{28744A7F-E4A9-4D65-9D61-7CA2E1342E8B}">
+      <dsp:nvSpPr>
+        <dsp:cNvPr id="0" name=""/>
+        <dsp:cNvSpPr/>
+      </dsp:nvSpPr>
+      <dsp:spPr>
+        <a:xfrm>
+          <a:off x="3092014" y="340164"/>
+          <a:ext cx="1917499" cy="1917499"/>
+        </a:xfrm>
+        <a:prstGeom prst="roundRect">
+          <a:avLst/>
+        </a:prstGeom>
+        <a:gradFill rotWithShape="0">
+          <a:gsLst>
+            <a:gs pos="0">
+              <a:schemeClr val="lt1">
+                <a:hueOff val="0"/>
+                <a:satOff val="0"/>
+                <a:lumOff val="0"/>
+                <a:alphaOff val="0"/>
+                <a:tint val="50000"/>
+                <a:satMod val="300000"/>
+              </a:schemeClr>
+            </a:gs>
+            <a:gs pos="35000">
+              <a:schemeClr val="lt1">
+                <a:hueOff val="0"/>
+                <a:satOff val="0"/>
+                <a:lumOff val="0"/>
+                <a:alphaOff val="0"/>
+                <a:tint val="37000"/>
+                <a:satMod val="300000"/>
+              </a:schemeClr>
+            </a:gs>
+            <a:gs pos="100000">
+              <a:schemeClr val="lt1">
+                <a:hueOff val="0"/>
+                <a:satOff val="0"/>
+                <a:lumOff val="0"/>
+                <a:alphaOff val="0"/>
+                <a:tint val="15000"/>
+                <a:satMod val="350000"/>
+              </a:schemeClr>
+            </a:gs>
+          </a:gsLst>
+          <a:lin ang="16200000" scaled="1"/>
+        </a:gradFill>
+        <a:ln>
+          <a:noFill/>
+        </a:ln>
+        <a:effectLst>
+          <a:outerShdw blurRad="40000" dist="20000" dir="5400000" rotWithShape="0">
+            <a:srgbClr val="000000">
+              <a:alpha val="38000"/>
+            </a:srgbClr>
+          </a:outerShdw>
+        </a:effectLst>
+        <a:scene3d>
+          <a:camera prst="orthographicFront"/>
+          <a:lightRig rig="flat" dir="t"/>
+        </a:scene3d>
+        <a:sp3d prstMaterial="dkEdge">
+          <a:bevelT w="8200" h="38100"/>
+        </a:sp3d>
+      </dsp:spPr>
+      <dsp:style>
+        <a:lnRef idx="0">
+          <a:scrgbClr r="0" g="0" b="0"/>
+        </a:lnRef>
+        <a:fillRef idx="2">
+          <a:scrgbClr r="0" g="0" b="0"/>
+        </a:fillRef>
+        <a:effectRef idx="1">
+          <a:scrgbClr r="0" g="0" b="0"/>
+        </a:effectRef>
+        <a:fontRef idx="minor">
+          <a:schemeClr val="dk1"/>
+        </a:fontRef>
+      </dsp:style>
+      <dsp:txBody>
+        <a:bodyPr spcFirstLastPara="0" vert="horz" wrap="square" lIns="41910" tIns="41910" rIns="41910" bIns="41910" numCol="1" spcCol="1270" anchor="ctr" anchorCtr="0">
+          <a:noAutofit/>
+        </a:bodyPr>
+        <a:lstStyle/>
+        <a:p>
+          <a:pPr lvl="0" algn="ctr" defTabSz="466725">
+            <a:lnSpc>
+              <a:spcPct val="90000"/>
+            </a:lnSpc>
+            <a:spcBef>
+              <a:spcPct val="0"/>
+            </a:spcBef>
+            <a:spcAft>
+              <a:spcPct val="35000"/>
+            </a:spcAft>
+          </a:pPr>
+          <a:r>
+            <a:rPr lang="en-CA" sz="1050" kern="1200">
+              <a:latin typeface="Arial" panose="020B0604020202020204" pitchFamily="34" charset="0"/>
+              <a:cs typeface="Arial" panose="020B0604020202020204" pitchFamily="34" charset="0"/>
+            </a:rPr>
+            <a:t>1- Média familiaridade em desenvolvimento iOS.</a:t>
+          </a:r>
+        </a:p>
+        <a:p>
+          <a:pPr lvl="0" algn="ctr" defTabSz="466725">
+            <a:lnSpc>
+              <a:spcPct val="90000"/>
+            </a:lnSpc>
+            <a:spcBef>
+              <a:spcPct val="0"/>
+            </a:spcBef>
+            <a:spcAft>
+              <a:spcPct val="35000"/>
+            </a:spcAft>
+          </a:pPr>
+          <a:r>
+            <a:rPr lang="en-CA" sz="1050" kern="1200">
+              <a:latin typeface="Arial" panose="020B0604020202020204" pitchFamily="34" charset="0"/>
+              <a:cs typeface="Arial" panose="020B0604020202020204" pitchFamily="34" charset="0"/>
+            </a:rPr>
+            <a:t>2 - Não desenvolver para Windows Phone.</a:t>
+          </a:r>
+        </a:p>
+        <a:p>
+          <a:pPr lvl="0" algn="ctr" defTabSz="466725">
+            <a:lnSpc>
+              <a:spcPct val="90000"/>
+            </a:lnSpc>
+            <a:spcBef>
+              <a:spcPct val="0"/>
+            </a:spcBef>
+            <a:spcAft>
+              <a:spcPct val="35000"/>
+            </a:spcAft>
+          </a:pPr>
+          <a:endParaRPr lang="en-CA" sz="1050" kern="1200">
+            <a:latin typeface="Arial" panose="020B0604020202020204" pitchFamily="34" charset="0"/>
+            <a:cs typeface="Arial" panose="020B0604020202020204" pitchFamily="34" charset="0"/>
+          </a:endParaRPr>
+        </a:p>
+      </dsp:txBody>
+      <dsp:txXfrm>
+        <a:off x="3185619" y="433769"/>
+        <a:ext cx="1730289" cy="1730289"/>
+      </dsp:txXfrm>
+    </dsp:sp>
+    <dsp:sp modelId="{B2818F5C-AC65-4AC1-9C31-C337016DC7F9}">
+      <dsp:nvSpPr>
+        <dsp:cNvPr id="0" name=""/>
+        <dsp:cNvSpPr/>
+      </dsp:nvSpPr>
+      <dsp:spPr>
+        <a:xfrm>
+          <a:off x="410660" y="2876248"/>
+          <a:ext cx="1917499" cy="1917499"/>
+        </a:xfrm>
+        <a:prstGeom prst="roundRect">
+          <a:avLst/>
+        </a:prstGeom>
+        <a:gradFill rotWithShape="0">
+          <a:gsLst>
+            <a:gs pos="0">
+              <a:schemeClr val="lt1">
+                <a:hueOff val="0"/>
+                <a:satOff val="0"/>
+                <a:lumOff val="0"/>
+                <a:alphaOff val="0"/>
+                <a:tint val="50000"/>
+                <a:satMod val="300000"/>
+              </a:schemeClr>
+            </a:gs>
+            <a:gs pos="35000">
+              <a:schemeClr val="lt1">
+                <a:hueOff val="0"/>
+                <a:satOff val="0"/>
+                <a:lumOff val="0"/>
+                <a:alphaOff val="0"/>
+                <a:tint val="37000"/>
+                <a:satMod val="300000"/>
+              </a:schemeClr>
+            </a:gs>
+            <a:gs pos="100000">
+              <a:schemeClr val="lt1">
+                <a:hueOff val="0"/>
+                <a:satOff val="0"/>
+                <a:lumOff val="0"/>
+                <a:alphaOff val="0"/>
+                <a:tint val="15000"/>
+                <a:satMod val="350000"/>
+              </a:schemeClr>
+            </a:gs>
+          </a:gsLst>
+          <a:lin ang="16200000" scaled="1"/>
+        </a:gradFill>
+        <a:ln>
+          <a:noFill/>
+        </a:ln>
+        <a:effectLst>
+          <a:outerShdw blurRad="40000" dist="20000" dir="5400000" rotWithShape="0">
+            <a:srgbClr val="000000">
+              <a:alpha val="38000"/>
+            </a:srgbClr>
+          </a:outerShdw>
+        </a:effectLst>
+        <a:scene3d>
+          <a:camera prst="orthographicFront"/>
+          <a:lightRig rig="flat" dir="t"/>
+        </a:scene3d>
+        <a:sp3d prstMaterial="dkEdge">
+          <a:bevelT w="8200" h="38100"/>
+        </a:sp3d>
+      </dsp:spPr>
+      <dsp:style>
+        <a:lnRef idx="0">
+          <a:scrgbClr r="0" g="0" b="0"/>
+        </a:lnRef>
+        <a:fillRef idx="2">
+          <a:scrgbClr r="0" g="0" b="0"/>
+        </a:fillRef>
+        <a:effectRef idx="1">
+          <a:scrgbClr r="0" g="0" b="0"/>
+        </a:effectRef>
+        <a:fontRef idx="minor">
+          <a:schemeClr val="dk1"/>
+        </a:fontRef>
+      </dsp:style>
+      <dsp:txBody>
+        <a:bodyPr spcFirstLastPara="0" vert="horz" wrap="square" lIns="41910" tIns="41910" rIns="41910" bIns="41910" numCol="1" spcCol="1270" anchor="ctr" anchorCtr="0">
+          <a:noAutofit/>
+        </a:bodyPr>
+        <a:lstStyle/>
+        <a:p>
+          <a:pPr lvl="0" algn="ctr" defTabSz="466725">
+            <a:lnSpc>
+              <a:spcPct val="90000"/>
+            </a:lnSpc>
+            <a:spcBef>
+              <a:spcPct val="0"/>
+            </a:spcBef>
+            <a:spcAft>
+              <a:spcPct val="35000"/>
+            </a:spcAft>
+          </a:pPr>
+          <a:r>
+            <a:rPr lang="en-CA" sz="1050" kern="1200">
+              <a:latin typeface="Arial" pitchFamily="34" charset="0"/>
+              <a:cs typeface="Arial" pitchFamily="34" charset="0"/>
+            </a:rPr>
+            <a:t>1- </a:t>
+          </a:r>
+        </a:p>
+        <a:p>
+          <a:pPr lvl="0" algn="ctr" defTabSz="466725">
+            <a:lnSpc>
+              <a:spcPct val="90000"/>
+            </a:lnSpc>
+            <a:spcBef>
+              <a:spcPct val="0"/>
+            </a:spcBef>
+            <a:spcAft>
+              <a:spcPct val="35000"/>
+            </a:spcAft>
+          </a:pPr>
+          <a:r>
+            <a:rPr lang="en-CA" sz="1050" kern="1200">
+              <a:latin typeface="Arial" pitchFamily="34" charset="0"/>
+              <a:cs typeface="Arial" pitchFamily="34" charset="0"/>
+            </a:rPr>
+            <a:t>2- </a:t>
+          </a:r>
+        </a:p>
+        <a:p>
+          <a:pPr lvl="0" algn="ctr" defTabSz="466725">
+            <a:lnSpc>
+              <a:spcPct val="90000"/>
+            </a:lnSpc>
+            <a:spcBef>
+              <a:spcPct val="0"/>
+            </a:spcBef>
+            <a:spcAft>
+              <a:spcPct val="35000"/>
+            </a:spcAft>
+          </a:pPr>
+          <a:r>
+            <a:rPr lang="en-CA" sz="1050" kern="1200">
+              <a:latin typeface="Arial" pitchFamily="34" charset="0"/>
+              <a:cs typeface="Arial" pitchFamily="34" charset="0"/>
+            </a:rPr>
+            <a:t>3- </a:t>
+          </a:r>
+          <a:endParaRPr lang="en-CA" sz="1050" kern="1200"/>
+        </a:p>
+      </dsp:txBody>
+      <dsp:txXfrm>
+        <a:off x="504265" y="2969853"/>
+        <a:ext cx="1730289" cy="1730289"/>
+      </dsp:txXfrm>
+    </dsp:sp>
+    <dsp:sp modelId="{04AD85CF-B7EF-4693-82CC-5E722C268DE6}">
+      <dsp:nvSpPr>
+        <dsp:cNvPr id="0" name=""/>
+        <dsp:cNvSpPr/>
+      </dsp:nvSpPr>
+      <dsp:spPr>
+        <a:xfrm>
+          <a:off x="3044997" y="2876248"/>
+          <a:ext cx="1917499" cy="1917499"/>
+        </a:xfrm>
+        <a:prstGeom prst="roundRect">
+          <a:avLst/>
+        </a:prstGeom>
+        <a:gradFill rotWithShape="0">
+          <a:gsLst>
+            <a:gs pos="0">
+              <a:schemeClr val="lt1">
+                <a:hueOff val="0"/>
+                <a:satOff val="0"/>
+                <a:lumOff val="0"/>
+                <a:alphaOff val="0"/>
+                <a:tint val="50000"/>
+                <a:satMod val="300000"/>
+              </a:schemeClr>
+            </a:gs>
+            <a:gs pos="35000">
+              <a:schemeClr val="lt1">
+                <a:hueOff val="0"/>
+                <a:satOff val="0"/>
+                <a:lumOff val="0"/>
+                <a:alphaOff val="0"/>
+                <a:tint val="37000"/>
+                <a:satMod val="300000"/>
+              </a:schemeClr>
+            </a:gs>
+            <a:gs pos="100000">
+              <a:schemeClr val="lt1">
+                <a:hueOff val="0"/>
+                <a:satOff val="0"/>
+                <a:lumOff val="0"/>
+                <a:alphaOff val="0"/>
+                <a:tint val="15000"/>
+                <a:satMod val="350000"/>
+              </a:schemeClr>
+            </a:gs>
+          </a:gsLst>
+          <a:lin ang="16200000" scaled="1"/>
+        </a:gradFill>
+        <a:ln>
+          <a:noFill/>
+        </a:ln>
+        <a:effectLst>
+          <a:outerShdw blurRad="40000" dist="20000" dir="5400000" rotWithShape="0">
+            <a:srgbClr val="000000">
+              <a:alpha val="38000"/>
+            </a:srgbClr>
+          </a:outerShdw>
+        </a:effectLst>
+        <a:scene3d>
+          <a:camera prst="orthographicFront"/>
+          <a:lightRig rig="flat" dir="t"/>
+        </a:scene3d>
+        <a:sp3d prstMaterial="dkEdge">
+          <a:bevelT w="8200" h="38100"/>
+        </a:sp3d>
+      </dsp:spPr>
+      <dsp:style>
+        <a:lnRef idx="0">
+          <a:scrgbClr r="0" g="0" b="0"/>
+        </a:lnRef>
+        <a:fillRef idx="2">
+          <a:scrgbClr r="0" g="0" b="0"/>
+        </a:fillRef>
+        <a:effectRef idx="1">
+          <a:scrgbClr r="0" g="0" b="0"/>
+        </a:effectRef>
+        <a:fontRef idx="minor">
+          <a:schemeClr val="dk1"/>
+        </a:fontRef>
+      </dsp:style>
+      <dsp:txBody>
+        <a:bodyPr spcFirstLastPara="0" vert="horz" wrap="square" lIns="41910" tIns="41910" rIns="41910" bIns="41910" numCol="1" spcCol="1270" anchor="ctr" anchorCtr="0">
+          <a:noAutofit/>
+        </a:bodyPr>
+        <a:lstStyle/>
+        <a:p>
+          <a:pPr lvl="0" algn="ctr" defTabSz="466725">
+            <a:lnSpc>
+              <a:spcPct val="90000"/>
+            </a:lnSpc>
+            <a:spcBef>
+              <a:spcPct val="0"/>
+            </a:spcBef>
+            <a:spcAft>
+              <a:spcPct val="35000"/>
+            </a:spcAft>
+          </a:pPr>
+          <a:r>
+            <a:rPr lang="pt-BR" sz="1050" kern="1200">
+              <a:latin typeface="Arial" pitchFamily="34" charset="0"/>
+              <a:cs typeface="Arial" pitchFamily="34" charset="0"/>
+            </a:rPr>
+            <a:t>1-</a:t>
+          </a:r>
+        </a:p>
+        <a:p>
+          <a:pPr lvl="0" algn="ctr" defTabSz="466725">
+            <a:lnSpc>
+              <a:spcPct val="90000"/>
+            </a:lnSpc>
+            <a:spcBef>
+              <a:spcPct val="0"/>
+            </a:spcBef>
+            <a:spcAft>
+              <a:spcPct val="35000"/>
+            </a:spcAft>
+          </a:pPr>
+          <a:r>
+            <a:rPr lang="pt-BR" sz="1050" kern="1200">
+              <a:latin typeface="Arial" pitchFamily="34" charset="0"/>
+              <a:cs typeface="Arial" pitchFamily="34" charset="0"/>
+            </a:rPr>
+            <a:t>2 -</a:t>
+          </a:r>
+        </a:p>
+      </dsp:txBody>
+      <dsp:txXfrm>
+        <a:off x="3138602" y="2969853"/>
+        <a:ext cx="1730289" cy="1730289"/>
+      </dsp:txXfrm>
+    </dsp:sp>
+  </dsp:spTree>
+</dsp:drawing>
+</file>
+
+<file path=word/diagrams/drawing2.xml><?xml version="1.0" encoding="utf-8"?>
 <dsp:drawing xmlns:dgm="http://schemas.openxmlformats.org/drawingml/2006/diagram" xmlns:dsp="http://schemas.microsoft.com/office/drawing/2008/diagram" xmlns:a="http://schemas.openxmlformats.org/drawingml/2006/main">
   <dsp:spTree>
     <dsp:nvGrpSpPr>
@@ -4593,7 +6471,1283 @@
 </dgm:layoutDef>
 </file>
 
+<file path=word/diagrams/layout2.xml><?xml version="1.0" encoding="utf-8"?>
+<dgm:layoutDef xmlns:dgm="http://schemas.openxmlformats.org/drawingml/2006/diagram" xmlns:a="http://schemas.openxmlformats.org/drawingml/2006/main" uniqueId="urn:microsoft.com/office/officeart/2005/8/layout/matrix2">
+  <dgm:title val=""/>
+  <dgm:desc val=""/>
+  <dgm:catLst>
+    <dgm:cat type="matrix" pri="3000"/>
+  </dgm:catLst>
+  <dgm:sampData>
+    <dgm:dataModel>
+      <dgm:ptLst>
+        <dgm:pt modelId="0" type="doc"/>
+        <dgm:pt modelId="1">
+          <dgm:prSet phldr="1"/>
+        </dgm:pt>
+        <dgm:pt modelId="2">
+          <dgm:prSet phldr="1"/>
+        </dgm:pt>
+        <dgm:pt modelId="3">
+          <dgm:prSet phldr="1"/>
+        </dgm:pt>
+        <dgm:pt modelId="4">
+          <dgm:prSet phldr="1"/>
+        </dgm:pt>
+      </dgm:ptLst>
+      <dgm:cxnLst>
+        <dgm:cxn modelId="5" srcId="0" destId="1" srcOrd="0" destOrd="0"/>
+        <dgm:cxn modelId="6" srcId="0" destId="2" srcOrd="1" destOrd="0"/>
+        <dgm:cxn modelId="7" srcId="0" destId="3" srcOrd="0" destOrd="0"/>
+        <dgm:cxn modelId="8" srcId="0" destId="4" srcOrd="1" destOrd="0"/>
+      </dgm:cxnLst>
+      <dgm:bg/>
+      <dgm:whole/>
+    </dgm:dataModel>
+  </dgm:sampData>
+  <dgm:styleData useDef="1">
+    <dgm:dataModel>
+      <dgm:ptLst/>
+      <dgm:bg/>
+      <dgm:whole/>
+    </dgm:dataModel>
+  </dgm:styleData>
+  <dgm:clrData useDef="1">
+    <dgm:dataModel>
+      <dgm:ptLst/>
+      <dgm:bg/>
+      <dgm:whole/>
+    </dgm:dataModel>
+  </dgm:clrData>
+  <dgm:layoutNode name="matrix">
+    <dgm:varLst>
+      <dgm:chMax val="1"/>
+      <dgm:dir/>
+      <dgm:resizeHandles val="exact"/>
+    </dgm:varLst>
+    <dgm:alg type="composite">
+      <dgm:param type="ar" val="1"/>
+    </dgm:alg>
+    <dgm:shape xmlns:r="http://schemas.openxmlformats.org/officeDocument/2006/relationships" r:blip="">
+      <dgm:adjLst/>
+    </dgm:shape>
+    <dgm:presOf/>
+    <dgm:choose name="Name0">
+      <dgm:if name="Name1" func="var" arg="dir" op="equ" val="norm">
+        <dgm:constrLst>
+          <dgm:constr type="primFontSz" for="ch" ptType="node" op="equ" val="65"/>
+          <dgm:constr type="w" for="ch" forName="axisShape" refType="w"/>
+          <dgm:constr type="h" for="ch" forName="axisShape" refType="h"/>
+          <dgm:constr type="w" for="ch" forName="rect1" refType="w" fact="0.4"/>
+          <dgm:constr type="h" for="ch" forName="rect1" refType="w" fact="0.4"/>
+          <dgm:constr type="l" for="ch" forName="rect1" refType="w" fact="0.065"/>
+          <dgm:constr type="t" for="ch" forName="rect1" refType="h" fact="0.065"/>
+          <dgm:constr type="w" for="ch" forName="rect2" refType="w" fact="0.4"/>
+          <dgm:constr type="h" for="ch" forName="rect2" refType="h" fact="0.4"/>
+          <dgm:constr type="r" for="ch" forName="rect2" refType="w" fact="0.935"/>
+          <dgm:constr type="t" for="ch" forName="rect2" refType="h" fact="0.065"/>
+          <dgm:constr type="w" for="ch" forName="rect3" refType="w" fact="0.4"/>
+          <dgm:constr type="h" for="ch" forName="rect3" refType="w" fact="0.4"/>
+          <dgm:constr type="l" for="ch" forName="rect3" refType="w" fact="0.065"/>
+          <dgm:constr type="b" for="ch" forName="rect3" refType="h" fact="0.935"/>
+          <dgm:constr type="w" for="ch" forName="rect4" refType="w" fact="0.4"/>
+          <dgm:constr type="h" for="ch" forName="rect4" refType="h" fact="0.4"/>
+          <dgm:constr type="r" for="ch" forName="rect4" refType="w" fact="0.935"/>
+          <dgm:constr type="b" for="ch" forName="rect4" refType="h" fact="0.935"/>
+        </dgm:constrLst>
+      </dgm:if>
+      <dgm:else name="Name2">
+        <dgm:constrLst>
+          <dgm:constr type="primFontSz" for="ch" ptType="node" op="equ" val="65"/>
+          <dgm:constr type="w" for="ch" forName="axisShape" refType="w"/>
+          <dgm:constr type="h" for="ch" forName="axisShape" refType="h"/>
+          <dgm:constr type="w" for="ch" forName="rect1" refType="w" fact="0.4"/>
+          <dgm:constr type="h" for="ch" forName="rect1" refType="w" fact="0.4"/>
+          <dgm:constr type="r" for="ch" forName="rect1" refType="w" fact="0.935"/>
+          <dgm:constr type="t" for="ch" forName="rect1" refType="h" fact="0.065"/>
+          <dgm:constr type="w" for="ch" forName="rect2" refType="w" fact="0.4"/>
+          <dgm:constr type="h" for="ch" forName="rect2" refType="h" fact="0.4"/>
+          <dgm:constr type="l" for="ch" forName="rect2" refType="w" fact="0.065"/>
+          <dgm:constr type="t" for="ch" forName="rect2" refType="h" fact="0.065"/>
+          <dgm:constr type="w" for="ch" forName="rect3" refType="w" fact="0.4"/>
+          <dgm:constr type="h" for="ch" forName="rect3" refType="w" fact="0.4"/>
+          <dgm:constr type="r" for="ch" forName="rect3" refType="w" fact="0.935"/>
+          <dgm:constr type="b" for="ch" forName="rect3" refType="h" fact="0.935"/>
+          <dgm:constr type="w" for="ch" forName="rect4" refType="w" fact="0.4"/>
+          <dgm:constr type="h" for="ch" forName="rect4" refType="h" fact="0.4"/>
+          <dgm:constr type="l" for="ch" forName="rect4" refType="w" fact="0.065"/>
+          <dgm:constr type="b" for="ch" forName="rect4" refType="h" fact="0.935"/>
+        </dgm:constrLst>
+      </dgm:else>
+    </dgm:choose>
+    <dgm:ruleLst/>
+    <dgm:choose name="Name3">
+      <dgm:if name="Name4" axis="ch" ptType="node" func="cnt" op="gte" val="1">
+        <dgm:layoutNode name="axisShape" styleLbl="bgShp">
+          <dgm:alg type="sp"/>
+          <dgm:shape xmlns:r="http://schemas.openxmlformats.org/officeDocument/2006/relationships" type="quadArrow" r:blip="">
+            <dgm:adjLst>
+              <dgm:adj idx="1" val="0.02"/>
+              <dgm:adj idx="2" val="0.04"/>
+              <dgm:adj idx="3" val="0.05"/>
+            </dgm:adjLst>
+          </dgm:shape>
+          <dgm:presOf/>
+          <dgm:constrLst/>
+          <dgm:ruleLst/>
+        </dgm:layoutNode>
+        <dgm:layoutNode name="rect1">
+          <dgm:varLst>
+            <dgm:chMax val="0"/>
+            <dgm:chPref val="0"/>
+            <dgm:bulletEnabled val="1"/>
+          </dgm:varLst>
+          <dgm:alg type="tx"/>
+          <dgm:shape xmlns:r="http://schemas.openxmlformats.org/officeDocument/2006/relationships" type="roundRect" r:blip="">
+            <dgm:adjLst/>
+          </dgm:shape>
+          <dgm:presOf axis="ch desOrSelf" ptType="node node" st="1 1" cnt="1 0"/>
+          <dgm:constrLst>
+            <dgm:constr type="tMarg" refType="primFontSz" fact="0.3"/>
+            <dgm:constr type="bMarg" refType="primFontSz" fact="0.3"/>
+            <dgm:constr type="lMarg" refType="primFontSz" fact="0.3"/>
+            <dgm:constr type="rMarg" refType="primFontSz" fact="0.3"/>
+          </dgm:constrLst>
+          <dgm:ruleLst>
+            <dgm:rule type="primFontSz" val="5" fact="NaN" max="NaN"/>
+          </dgm:ruleLst>
+        </dgm:layoutNode>
+        <dgm:layoutNode name="rect2">
+          <dgm:varLst>
+            <dgm:chMax val="0"/>
+            <dgm:chPref val="0"/>
+            <dgm:bulletEnabled val="1"/>
+          </dgm:varLst>
+          <dgm:alg type="tx"/>
+          <dgm:shape xmlns:r="http://schemas.openxmlformats.org/officeDocument/2006/relationships" type="roundRect" r:blip="">
+            <dgm:adjLst/>
+          </dgm:shape>
+          <dgm:presOf axis="ch desOrSelf" ptType="node node" st="2 1" cnt="1 0"/>
+          <dgm:constrLst>
+            <dgm:constr type="tMarg" refType="primFontSz" fact="0.3"/>
+            <dgm:constr type="bMarg" refType="primFontSz" fact="0.3"/>
+            <dgm:constr type="lMarg" refType="primFontSz" fact="0.3"/>
+            <dgm:constr type="rMarg" refType="primFontSz" fact="0.3"/>
+          </dgm:constrLst>
+          <dgm:ruleLst>
+            <dgm:rule type="primFontSz" val="5" fact="NaN" max="NaN"/>
+          </dgm:ruleLst>
+        </dgm:layoutNode>
+        <dgm:layoutNode name="rect3">
+          <dgm:varLst>
+            <dgm:chMax val="0"/>
+            <dgm:chPref val="0"/>
+            <dgm:bulletEnabled val="1"/>
+          </dgm:varLst>
+          <dgm:alg type="tx"/>
+          <dgm:shape xmlns:r="http://schemas.openxmlformats.org/officeDocument/2006/relationships" type="roundRect" r:blip="">
+            <dgm:adjLst/>
+          </dgm:shape>
+          <dgm:presOf axis="ch desOrSelf" ptType="node node" st="3 1" cnt="1 0"/>
+          <dgm:constrLst>
+            <dgm:constr type="tMarg" refType="primFontSz" fact="0.3"/>
+            <dgm:constr type="bMarg" refType="primFontSz" fact="0.3"/>
+            <dgm:constr type="lMarg" refType="primFontSz" fact="0.3"/>
+            <dgm:constr type="rMarg" refType="primFontSz" fact="0.3"/>
+          </dgm:constrLst>
+          <dgm:ruleLst>
+            <dgm:rule type="primFontSz" val="5" fact="NaN" max="NaN"/>
+          </dgm:ruleLst>
+        </dgm:layoutNode>
+        <dgm:layoutNode name="rect4">
+          <dgm:varLst>
+            <dgm:chMax val="0"/>
+            <dgm:chPref val="0"/>
+            <dgm:bulletEnabled val="1"/>
+          </dgm:varLst>
+          <dgm:alg type="tx"/>
+          <dgm:shape xmlns:r="http://schemas.openxmlformats.org/officeDocument/2006/relationships" type="roundRect" r:blip="">
+            <dgm:adjLst/>
+          </dgm:shape>
+          <dgm:presOf axis="ch desOrSelf" ptType="node node" st="4 1" cnt="1 0"/>
+          <dgm:constrLst>
+            <dgm:constr type="tMarg" refType="primFontSz" fact="0.3"/>
+            <dgm:constr type="bMarg" refType="primFontSz" fact="0.3"/>
+            <dgm:constr type="lMarg" refType="primFontSz" fact="0.3"/>
+            <dgm:constr type="rMarg" refType="primFontSz" fact="0.3"/>
+          </dgm:constrLst>
+          <dgm:ruleLst>
+            <dgm:rule type="primFontSz" val="5" fact="NaN" max="NaN"/>
+          </dgm:ruleLst>
+        </dgm:layoutNode>
+      </dgm:if>
+      <dgm:else name="Name5"/>
+    </dgm:choose>
+  </dgm:layoutNode>
+</dgm:layoutDef>
+</file>
+
 <file path=word/diagrams/quickStyle1.xml><?xml version="1.0" encoding="utf-8"?>
+<dgm:styleDef xmlns:dgm="http://schemas.openxmlformats.org/drawingml/2006/diagram" xmlns:a="http://schemas.openxmlformats.org/drawingml/2006/main" uniqueId="urn:microsoft.com/office/officeart/2005/8/quickstyle/simple3">
+  <dgm:title val=""/>
+  <dgm:desc val=""/>
+  <dgm:catLst>
+    <dgm:cat type="simple" pri="10300"/>
+  </dgm:catLst>
+  <dgm:scene3d>
+    <a:camera prst="orthographicFront"/>
+    <a:lightRig rig="threePt" dir="t"/>
+  </dgm:scene3d>
+  <dgm:styleLbl name="node0">
+    <dgm:scene3d>
+      <a:camera prst="orthographicFront"/>
+      <a:lightRig rig="flat" dir="t"/>
+    </dgm:scene3d>
+    <dgm:sp3d prstMaterial="dkEdge">
+      <a:bevelT w="8200" h="38100"/>
+    </dgm:sp3d>
+    <dgm:txPr/>
+    <dgm:style>
+      <a:lnRef idx="0">
+        <a:scrgbClr r="0" g="0" b="0"/>
+      </a:lnRef>
+      <a:fillRef idx="2">
+        <a:scrgbClr r="0" g="0" b="0"/>
+      </a:fillRef>
+      <a:effectRef idx="1">
+        <a:scrgbClr r="0" g="0" b="0"/>
+      </a:effectRef>
+      <a:fontRef idx="minor">
+        <a:schemeClr val="dk1"/>
+      </a:fontRef>
+    </dgm:style>
+  </dgm:styleLbl>
+  <dgm:styleLbl name="lnNode1">
+    <dgm:scene3d>
+      <a:camera prst="orthographicFront"/>
+      <a:lightRig rig="flat" dir="t"/>
+    </dgm:scene3d>
+    <dgm:sp3d prstMaterial="dkEdge">
+      <a:bevelT w="8200" h="38100"/>
+    </dgm:sp3d>
+    <dgm:txPr/>
+    <dgm:style>
+      <a:lnRef idx="1">
+        <a:scrgbClr r="0" g="0" b="0"/>
+      </a:lnRef>
+      <a:fillRef idx="2">
+        <a:scrgbClr r="0" g="0" b="0"/>
+      </a:fillRef>
+      <a:effectRef idx="0">
+        <a:scrgbClr r="0" g="0" b="0"/>
+      </a:effectRef>
+      <a:fontRef idx="minor">
+        <a:schemeClr val="dk1"/>
+      </a:fontRef>
+    </dgm:style>
+  </dgm:styleLbl>
+  <dgm:styleLbl name="vennNode1">
+    <dgm:scene3d>
+      <a:camera prst="orthographicFront"/>
+      <a:lightRig rig="flat" dir="t"/>
+    </dgm:scene3d>
+    <dgm:sp3d prstMaterial="dkEdge">
+      <a:bevelT w="8200" h="38100"/>
+    </dgm:sp3d>
+    <dgm:txPr/>
+    <dgm:style>
+      <a:lnRef idx="0">
+        <a:scrgbClr r="0" g="0" b="0"/>
+      </a:lnRef>
+      <a:fillRef idx="2">
+        <a:scrgbClr r="0" g="0" b="0"/>
+      </a:fillRef>
+      <a:effectRef idx="0">
+        <a:scrgbClr r="0" g="0" b="0"/>
+      </a:effectRef>
+      <a:fontRef idx="minor">
+        <a:schemeClr val="tx1"/>
+      </a:fontRef>
+    </dgm:style>
+  </dgm:styleLbl>
+  <dgm:styleLbl name="alignNode1">
+    <dgm:scene3d>
+      <a:camera prst="orthographicFront"/>
+      <a:lightRig rig="threePt" dir="t"/>
+    </dgm:scene3d>
+    <dgm:sp3d/>
+    <dgm:txPr/>
+    <dgm:style>
+      <a:lnRef idx="1">
+        <a:scrgbClr r="0" g="0" b="0"/>
+      </a:lnRef>
+      <a:fillRef idx="2">
+        <a:scrgbClr r="0" g="0" b="0"/>
+      </a:fillRef>
+      <a:effectRef idx="1">
+        <a:scrgbClr r="0" g="0" b="0"/>
+      </a:effectRef>
+      <a:fontRef idx="minor">
+        <a:schemeClr val="dk1"/>
+      </a:fontRef>
+    </dgm:style>
+  </dgm:styleLbl>
+  <dgm:styleLbl name="node1">
+    <dgm:scene3d>
+      <a:camera prst="orthographicFront"/>
+      <a:lightRig rig="flat" dir="t"/>
+    </dgm:scene3d>
+    <dgm:sp3d prstMaterial="dkEdge">
+      <a:bevelT w="8200" h="38100"/>
+    </dgm:sp3d>
+    <dgm:txPr/>
+    <dgm:style>
+      <a:lnRef idx="0">
+        <a:scrgbClr r="0" g="0" b="0"/>
+      </a:lnRef>
+      <a:fillRef idx="2">
+        <a:scrgbClr r="0" g="0" b="0"/>
+      </a:fillRef>
+      <a:effectRef idx="1">
+        <a:scrgbClr r="0" g="0" b="0"/>
+      </a:effectRef>
+      <a:fontRef idx="minor">
+        <a:schemeClr val="dk1"/>
+      </a:fontRef>
+    </dgm:style>
+  </dgm:styleLbl>
+  <dgm:styleLbl name="node2">
+    <dgm:scene3d>
+      <a:camera prst="orthographicFront"/>
+      <a:lightRig rig="flat" dir="t"/>
+    </dgm:scene3d>
+    <dgm:sp3d prstMaterial="dkEdge">
+      <a:bevelT w="8200" h="38100"/>
+    </dgm:sp3d>
+    <dgm:txPr/>
+    <dgm:style>
+      <a:lnRef idx="0">
+        <a:scrgbClr r="0" g="0" b="0"/>
+      </a:lnRef>
+      <a:fillRef idx="2">
+        <a:scrgbClr r="0" g="0" b="0"/>
+      </a:fillRef>
+      <a:effectRef idx="1">
+        <a:scrgbClr r="0" g="0" b="0"/>
+      </a:effectRef>
+      <a:fontRef idx="minor">
+        <a:schemeClr val="dk1"/>
+      </a:fontRef>
+    </dgm:style>
+  </dgm:styleLbl>
+  <dgm:styleLbl name="node3">
+    <dgm:scene3d>
+      <a:camera prst="orthographicFront"/>
+      <a:lightRig rig="flat" dir="t"/>
+    </dgm:scene3d>
+    <dgm:sp3d prstMaterial="dkEdge">
+      <a:bevelT w="8200" h="38100"/>
+    </dgm:sp3d>
+    <dgm:txPr/>
+    <dgm:style>
+      <a:lnRef idx="0">
+        <a:scrgbClr r="0" g="0" b="0"/>
+      </a:lnRef>
+      <a:fillRef idx="2">
+        <a:scrgbClr r="0" g="0" b="0"/>
+      </a:fillRef>
+      <a:effectRef idx="1">
+        <a:scrgbClr r="0" g="0" b="0"/>
+      </a:effectRef>
+      <a:fontRef idx="minor">
+        <a:schemeClr val="dk1"/>
+      </a:fontRef>
+    </dgm:style>
+  </dgm:styleLbl>
+  <dgm:styleLbl name="node4">
+    <dgm:scene3d>
+      <a:camera prst="orthographicFront"/>
+      <a:lightRig rig="flat" dir="t"/>
+    </dgm:scene3d>
+    <dgm:sp3d prstMaterial="dkEdge">
+      <a:bevelT w="8200" h="38100"/>
+    </dgm:sp3d>
+    <dgm:txPr/>
+    <dgm:style>
+      <a:lnRef idx="0">
+        <a:scrgbClr r="0" g="0" b="0"/>
+      </a:lnRef>
+      <a:fillRef idx="2">
+        <a:scrgbClr r="0" g="0" b="0"/>
+      </a:fillRef>
+      <a:effectRef idx="1">
+        <a:scrgbClr r="0" g="0" b="0"/>
+      </a:effectRef>
+      <a:fontRef idx="minor">
+        <a:schemeClr val="dk1"/>
+      </a:fontRef>
+    </dgm:style>
+  </dgm:styleLbl>
+  <dgm:styleLbl name="fgImgPlace1">
+    <dgm:scene3d>
+      <a:camera prst="orthographicFront"/>
+      <a:lightRig rig="threePt" dir="t"/>
+    </dgm:scene3d>
+    <dgm:sp3d/>
+    <dgm:txPr/>
+    <dgm:style>
+      <a:lnRef idx="1">
+        <a:scrgbClr r="0" g="0" b="0"/>
+      </a:lnRef>
+      <a:fillRef idx="1">
+        <a:scrgbClr r="0" g="0" b="0"/>
+      </a:fillRef>
+      <a:effectRef idx="1">
+        <a:scrgbClr r="0" g="0" b="0"/>
+      </a:effectRef>
+      <a:fontRef idx="minor"/>
+    </dgm:style>
+  </dgm:styleLbl>
+  <dgm:styleLbl name="alignImgPlace1">
+    <dgm:scene3d>
+      <a:camera prst="orthographicFront"/>
+      <a:lightRig rig="threePt" dir="t"/>
+    </dgm:scene3d>
+    <dgm:sp3d/>
+    <dgm:txPr/>
+    <dgm:style>
+      <a:lnRef idx="1">
+        <a:scrgbClr r="0" g="0" b="0"/>
+      </a:lnRef>
+      <a:fillRef idx="1">
+        <a:scrgbClr r="0" g="0" b="0"/>
+      </a:fillRef>
+      <a:effectRef idx="1">
+        <a:scrgbClr r="0" g="0" b="0"/>
+      </a:effectRef>
+      <a:fontRef idx="minor"/>
+    </dgm:style>
+  </dgm:styleLbl>
+  <dgm:styleLbl name="bgImgPlace1">
+    <dgm:scene3d>
+      <a:camera prst="orthographicFront"/>
+      <a:lightRig rig="threePt" dir="t"/>
+    </dgm:scene3d>
+    <dgm:sp3d/>
+    <dgm:txPr/>
+    <dgm:style>
+      <a:lnRef idx="1">
+        <a:scrgbClr r="0" g="0" b="0"/>
+      </a:lnRef>
+      <a:fillRef idx="1">
+        <a:scrgbClr r="0" g="0" b="0"/>
+      </a:fillRef>
+      <a:effectRef idx="1">
+        <a:scrgbClr r="0" g="0" b="0"/>
+      </a:effectRef>
+      <a:fontRef idx="minor"/>
+    </dgm:style>
+  </dgm:styleLbl>
+  <dgm:styleLbl name="sibTrans2D1">
+    <dgm:scene3d>
+      <a:camera prst="orthographicFront"/>
+      <a:lightRig rig="threePt" dir="t"/>
+    </dgm:scene3d>
+    <dgm:sp3d/>
+    <dgm:txPr/>
+    <dgm:style>
+      <a:lnRef idx="0">
+        <a:scrgbClr r="0" g="0" b="0"/>
+      </a:lnRef>
+      <a:fillRef idx="2">
+        <a:scrgbClr r="0" g="0" b="0"/>
+      </a:fillRef>
+      <a:effectRef idx="1">
+        <a:scrgbClr r="0" g="0" b="0"/>
+      </a:effectRef>
+      <a:fontRef idx="minor">
+        <a:schemeClr val="dk1"/>
+      </a:fontRef>
+    </dgm:style>
+  </dgm:styleLbl>
+  <dgm:styleLbl name="fgSibTrans2D1">
+    <dgm:scene3d>
+      <a:camera prst="orthographicFront"/>
+      <a:lightRig rig="threePt" dir="t"/>
+    </dgm:scene3d>
+    <dgm:sp3d/>
+    <dgm:txPr/>
+    <dgm:style>
+      <a:lnRef idx="0">
+        <a:scrgbClr r="0" g="0" b="0"/>
+      </a:lnRef>
+      <a:fillRef idx="2">
+        <a:scrgbClr r="0" g="0" b="0"/>
+      </a:fillRef>
+      <a:effectRef idx="1">
+        <a:scrgbClr r="0" g="0" b="0"/>
+      </a:effectRef>
+      <a:fontRef idx="minor">
+        <a:schemeClr val="dk1"/>
+      </a:fontRef>
+    </dgm:style>
+  </dgm:styleLbl>
+  <dgm:styleLbl name="bgSibTrans2D1">
+    <dgm:scene3d>
+      <a:camera prst="orthographicFront"/>
+      <a:lightRig rig="threePt" dir="t"/>
+    </dgm:scene3d>
+    <dgm:sp3d/>
+    <dgm:txPr/>
+    <dgm:style>
+      <a:lnRef idx="0">
+        <a:scrgbClr r="0" g="0" b="0"/>
+      </a:lnRef>
+      <a:fillRef idx="2">
+        <a:scrgbClr r="0" g="0" b="0"/>
+      </a:fillRef>
+      <a:effectRef idx="1">
+        <a:scrgbClr r="0" g="0" b="0"/>
+      </a:effectRef>
+      <a:fontRef idx="minor">
+        <a:schemeClr val="dk1"/>
+      </a:fontRef>
+    </dgm:style>
+  </dgm:styleLbl>
+  <dgm:styleLbl name="sibTrans1D1">
+    <dgm:scene3d>
+      <a:camera prst="orthographicFront"/>
+      <a:lightRig rig="threePt" dir="t"/>
+    </dgm:scene3d>
+    <dgm:sp3d/>
+    <dgm:txPr/>
+    <dgm:style>
+      <a:lnRef idx="1">
+        <a:scrgbClr r="0" g="0" b="0"/>
+      </a:lnRef>
+      <a:fillRef idx="0">
+        <a:scrgbClr r="0" g="0" b="0"/>
+      </a:fillRef>
+      <a:effectRef idx="0">
+        <a:scrgbClr r="0" g="0" b="0"/>
+      </a:effectRef>
+      <a:fontRef idx="minor"/>
+    </dgm:style>
+  </dgm:styleLbl>
+  <dgm:styleLbl name="callout">
+    <dgm:scene3d>
+      <a:camera prst="orthographicFront"/>
+      <a:lightRig rig="threePt" dir="t"/>
+    </dgm:scene3d>
+    <dgm:sp3d/>
+    <dgm:txPr/>
+    <dgm:style>
+      <a:lnRef idx="1">
+        <a:scrgbClr r="0" g="0" b="0"/>
+      </a:lnRef>
+      <a:fillRef idx="2">
+        <a:scrgbClr r="0" g="0" b="0"/>
+      </a:fillRef>
+      <a:effectRef idx="1">
+        <a:scrgbClr r="0" g="0" b="0"/>
+      </a:effectRef>
+      <a:fontRef idx="minor"/>
+    </dgm:style>
+  </dgm:styleLbl>
+  <dgm:styleLbl name="asst0">
+    <dgm:scene3d>
+      <a:camera prst="orthographicFront"/>
+      <a:lightRig rig="flat" dir="t"/>
+    </dgm:scene3d>
+    <dgm:sp3d prstMaterial="dkEdge">
+      <a:bevelT w="8200" h="38100"/>
+    </dgm:sp3d>
+    <dgm:txPr/>
+    <dgm:style>
+      <a:lnRef idx="0">
+        <a:scrgbClr r="0" g="0" b="0"/>
+      </a:lnRef>
+      <a:fillRef idx="2">
+        <a:scrgbClr r="0" g="0" b="0"/>
+      </a:fillRef>
+      <a:effectRef idx="1">
+        <a:scrgbClr r="0" g="0" b="0"/>
+      </a:effectRef>
+      <a:fontRef idx="minor">
+        <a:schemeClr val="dk1"/>
+      </a:fontRef>
+    </dgm:style>
+  </dgm:styleLbl>
+  <dgm:styleLbl name="asst1">
+    <dgm:scene3d>
+      <a:camera prst="orthographicFront"/>
+      <a:lightRig rig="flat" dir="t"/>
+    </dgm:scene3d>
+    <dgm:sp3d prstMaterial="dkEdge">
+      <a:bevelT w="8200" h="38100"/>
+    </dgm:sp3d>
+    <dgm:txPr/>
+    <dgm:style>
+      <a:lnRef idx="0">
+        <a:scrgbClr r="0" g="0" b="0"/>
+      </a:lnRef>
+      <a:fillRef idx="2">
+        <a:scrgbClr r="0" g="0" b="0"/>
+      </a:fillRef>
+      <a:effectRef idx="1">
+        <a:scrgbClr r="0" g="0" b="0"/>
+      </a:effectRef>
+      <a:fontRef idx="minor">
+        <a:schemeClr val="dk1"/>
+      </a:fontRef>
+    </dgm:style>
+  </dgm:styleLbl>
+  <dgm:styleLbl name="asst2">
+    <dgm:scene3d>
+      <a:camera prst="orthographicFront"/>
+      <a:lightRig rig="flat" dir="t"/>
+    </dgm:scene3d>
+    <dgm:sp3d prstMaterial="dkEdge">
+      <a:bevelT w="8200" h="38100"/>
+    </dgm:sp3d>
+    <dgm:txPr/>
+    <dgm:style>
+      <a:lnRef idx="0">
+        <a:scrgbClr r="0" g="0" b="0"/>
+      </a:lnRef>
+      <a:fillRef idx="2">
+        <a:scrgbClr r="0" g="0" b="0"/>
+      </a:fillRef>
+      <a:effectRef idx="1">
+        <a:scrgbClr r="0" g="0" b="0"/>
+      </a:effectRef>
+      <a:fontRef idx="minor">
+        <a:schemeClr val="dk1"/>
+      </a:fontRef>
+    </dgm:style>
+  </dgm:styleLbl>
+  <dgm:styleLbl name="asst3">
+    <dgm:scene3d>
+      <a:camera prst="orthographicFront"/>
+      <a:lightRig rig="flat" dir="t"/>
+    </dgm:scene3d>
+    <dgm:sp3d prstMaterial="dkEdge">
+      <a:bevelT w="8200" h="38100"/>
+    </dgm:sp3d>
+    <dgm:txPr/>
+    <dgm:style>
+      <a:lnRef idx="0">
+        <a:scrgbClr r="0" g="0" b="0"/>
+      </a:lnRef>
+      <a:fillRef idx="2">
+        <a:scrgbClr r="0" g="0" b="0"/>
+      </a:fillRef>
+      <a:effectRef idx="1">
+        <a:scrgbClr r="0" g="0" b="0"/>
+      </a:effectRef>
+      <a:fontRef idx="minor">
+        <a:schemeClr val="dk1"/>
+      </a:fontRef>
+    </dgm:style>
+  </dgm:styleLbl>
+  <dgm:styleLbl name="asst4">
+    <dgm:scene3d>
+      <a:camera prst="orthographicFront"/>
+      <a:lightRig rig="flat" dir="t"/>
+    </dgm:scene3d>
+    <dgm:sp3d prstMaterial="dkEdge">
+      <a:bevelT w="8200" h="38100"/>
+    </dgm:sp3d>
+    <dgm:txPr/>
+    <dgm:style>
+      <a:lnRef idx="0">
+        <a:scrgbClr r="0" g="0" b="0"/>
+      </a:lnRef>
+      <a:fillRef idx="2">
+        <a:scrgbClr r="0" g="0" b="0"/>
+      </a:fillRef>
+      <a:effectRef idx="1">
+        <a:scrgbClr r="0" g="0" b="0"/>
+      </a:effectRef>
+      <a:fontRef idx="minor">
+        <a:schemeClr val="dk1"/>
+      </a:fontRef>
+    </dgm:style>
+  </dgm:styleLbl>
+  <dgm:styleLbl name="parChTrans2D1">
+    <dgm:scene3d>
+      <a:camera prst="orthographicFront"/>
+      <a:lightRig rig="threePt" dir="t"/>
+    </dgm:scene3d>
+    <dgm:sp3d/>
+    <dgm:txPr/>
+    <dgm:style>
+      <a:lnRef idx="1">
+        <a:scrgbClr r="0" g="0" b="0"/>
+      </a:lnRef>
+      <a:fillRef idx="2">
+        <a:scrgbClr r="0" g="0" b="0"/>
+      </a:fillRef>
+      <a:effectRef idx="1">
+        <a:scrgbClr r="0" g="0" b="0"/>
+      </a:effectRef>
+      <a:fontRef idx="minor">
+        <a:schemeClr val="dk1"/>
+      </a:fontRef>
+    </dgm:style>
+  </dgm:styleLbl>
+  <dgm:styleLbl name="parChTrans2D2">
+    <dgm:scene3d>
+      <a:camera prst="orthographicFront"/>
+      <a:lightRig rig="threePt" dir="t"/>
+    </dgm:scene3d>
+    <dgm:sp3d/>
+    <dgm:txPr/>
+    <dgm:style>
+      <a:lnRef idx="1">
+        <a:scrgbClr r="0" g="0" b="0"/>
+      </a:lnRef>
+      <a:fillRef idx="2">
+        <a:scrgbClr r="0" g="0" b="0"/>
+      </a:fillRef>
+      <a:effectRef idx="1">
+        <a:scrgbClr r="0" g="0" b="0"/>
+      </a:effectRef>
+      <a:fontRef idx="minor">
+        <a:schemeClr val="dk1"/>
+      </a:fontRef>
+    </dgm:style>
+  </dgm:styleLbl>
+  <dgm:styleLbl name="parChTrans2D3">
+    <dgm:scene3d>
+      <a:camera prst="orthographicFront"/>
+      <a:lightRig rig="threePt" dir="t"/>
+    </dgm:scene3d>
+    <dgm:sp3d/>
+    <dgm:txPr/>
+    <dgm:style>
+      <a:lnRef idx="1">
+        <a:scrgbClr r="0" g="0" b="0"/>
+      </a:lnRef>
+      <a:fillRef idx="2">
+        <a:scrgbClr r="0" g="0" b="0"/>
+      </a:fillRef>
+      <a:effectRef idx="1">
+        <a:scrgbClr r="0" g="0" b="0"/>
+      </a:effectRef>
+      <a:fontRef idx="minor">
+        <a:schemeClr val="dk1"/>
+      </a:fontRef>
+    </dgm:style>
+  </dgm:styleLbl>
+  <dgm:styleLbl name="parChTrans2D4">
+    <dgm:scene3d>
+      <a:camera prst="orthographicFront"/>
+      <a:lightRig rig="threePt" dir="t"/>
+    </dgm:scene3d>
+    <dgm:sp3d/>
+    <dgm:txPr/>
+    <dgm:style>
+      <a:lnRef idx="1">
+        <a:scrgbClr r="0" g="0" b="0"/>
+      </a:lnRef>
+      <a:fillRef idx="2">
+        <a:scrgbClr r="0" g="0" b="0"/>
+      </a:fillRef>
+      <a:effectRef idx="1">
+        <a:scrgbClr r="0" g="0" b="0"/>
+      </a:effectRef>
+      <a:fontRef idx="minor">
+        <a:schemeClr val="dk1"/>
+      </a:fontRef>
+    </dgm:style>
+  </dgm:styleLbl>
+  <dgm:styleLbl name="parChTrans1D1">
+    <dgm:scene3d>
+      <a:camera prst="orthographicFront"/>
+      <a:lightRig rig="threePt" dir="t"/>
+    </dgm:scene3d>
+    <dgm:sp3d/>
+    <dgm:txPr/>
+    <dgm:style>
+      <a:lnRef idx="2">
+        <a:scrgbClr r="0" g="0" b="0"/>
+      </a:lnRef>
+      <a:fillRef idx="0">
+        <a:scrgbClr r="0" g="0" b="0"/>
+      </a:fillRef>
+      <a:effectRef idx="0">
+        <a:scrgbClr r="0" g="0" b="0"/>
+      </a:effectRef>
+      <a:fontRef idx="minor"/>
+    </dgm:style>
+  </dgm:styleLbl>
+  <dgm:styleLbl name="parChTrans1D2">
+    <dgm:scene3d>
+      <a:camera prst="orthographicFront"/>
+      <a:lightRig rig="threePt" dir="t"/>
+    </dgm:scene3d>
+    <dgm:sp3d/>
+    <dgm:txPr/>
+    <dgm:style>
+      <a:lnRef idx="2">
+        <a:scrgbClr r="0" g="0" b="0"/>
+      </a:lnRef>
+      <a:fillRef idx="0">
+        <a:scrgbClr r="0" g="0" b="0"/>
+      </a:fillRef>
+      <a:effectRef idx="0">
+        <a:scrgbClr r="0" g="0" b="0"/>
+      </a:effectRef>
+      <a:fontRef idx="minor"/>
+    </dgm:style>
+  </dgm:styleLbl>
+  <dgm:styleLbl name="parChTrans1D3">
+    <dgm:scene3d>
+      <a:camera prst="orthographicFront"/>
+      <a:lightRig rig="threePt" dir="t"/>
+    </dgm:scene3d>
+    <dgm:sp3d/>
+    <dgm:txPr/>
+    <dgm:style>
+      <a:lnRef idx="2">
+        <a:scrgbClr r="0" g="0" b="0"/>
+      </a:lnRef>
+      <a:fillRef idx="0">
+        <a:scrgbClr r="0" g="0" b="0"/>
+      </a:fillRef>
+      <a:effectRef idx="0">
+        <a:scrgbClr r="0" g="0" b="0"/>
+      </a:effectRef>
+      <a:fontRef idx="minor"/>
+    </dgm:style>
+  </dgm:styleLbl>
+  <dgm:styleLbl name="parChTrans1D4">
+    <dgm:scene3d>
+      <a:camera prst="orthographicFront"/>
+      <a:lightRig rig="threePt" dir="t"/>
+    </dgm:scene3d>
+    <dgm:sp3d/>
+    <dgm:txPr/>
+    <dgm:style>
+      <a:lnRef idx="2">
+        <a:scrgbClr r="0" g="0" b="0"/>
+      </a:lnRef>
+      <a:fillRef idx="0">
+        <a:scrgbClr r="0" g="0" b="0"/>
+      </a:fillRef>
+      <a:effectRef idx="0">
+        <a:scrgbClr r="0" g="0" b="0"/>
+      </a:effectRef>
+      <a:fontRef idx="minor"/>
+    </dgm:style>
+  </dgm:styleLbl>
+  <dgm:styleLbl name="fgAcc1">
+    <dgm:scene3d>
+      <a:camera prst="orthographicFront"/>
+      <a:lightRig rig="threePt" dir="t"/>
+    </dgm:scene3d>
+    <dgm:sp3d/>
+    <dgm:txPr/>
+    <dgm:style>
+      <a:lnRef idx="1">
+        <a:scrgbClr r="0" g="0" b="0"/>
+      </a:lnRef>
+      <a:fillRef idx="1">
+        <a:scrgbClr r="0" g="0" b="0"/>
+      </a:fillRef>
+      <a:effectRef idx="0">
+        <a:scrgbClr r="0" g="0" b="0"/>
+      </a:effectRef>
+      <a:fontRef idx="minor"/>
+    </dgm:style>
+  </dgm:styleLbl>
+  <dgm:styleLbl name="conFgAcc1">
+    <dgm:scene3d>
+      <a:camera prst="orthographicFront"/>
+      <a:lightRig rig="threePt" dir="t"/>
+    </dgm:scene3d>
+    <dgm:sp3d/>
+    <dgm:txPr/>
+    <dgm:style>
+      <a:lnRef idx="1">
+        <a:scrgbClr r="0" g="0" b="0"/>
+      </a:lnRef>
+      <a:fillRef idx="1">
+        <a:scrgbClr r="0" g="0" b="0"/>
+      </a:fillRef>
+      <a:effectRef idx="0">
+        <a:scrgbClr r="0" g="0" b="0"/>
+      </a:effectRef>
+      <a:fontRef idx="minor"/>
+    </dgm:style>
+  </dgm:styleLbl>
+  <dgm:styleLbl name="alignAcc1">
+    <dgm:scene3d>
+      <a:camera prst="orthographicFront"/>
+      <a:lightRig rig="threePt" dir="t"/>
+    </dgm:scene3d>
+    <dgm:sp3d/>
+    <dgm:txPr/>
+    <dgm:style>
+      <a:lnRef idx="1">
+        <a:scrgbClr r="0" g="0" b="0"/>
+      </a:lnRef>
+      <a:fillRef idx="1">
+        <a:scrgbClr r="0" g="0" b="0"/>
+      </a:fillRef>
+      <a:effectRef idx="0">
+        <a:scrgbClr r="0" g="0" b="0"/>
+      </a:effectRef>
+      <a:fontRef idx="minor"/>
+    </dgm:style>
+  </dgm:styleLbl>
+  <dgm:styleLbl name="trAlignAcc1">
+    <dgm:scene3d>
+      <a:camera prst="orthographicFront"/>
+      <a:lightRig rig="threePt" dir="t"/>
+    </dgm:scene3d>
+    <dgm:sp3d/>
+    <dgm:txPr/>
+    <dgm:style>
+      <a:lnRef idx="1">
+        <a:scrgbClr r="0" g="0" b="0"/>
+      </a:lnRef>
+      <a:fillRef idx="1">
+        <a:scrgbClr r="0" g="0" b="0"/>
+      </a:fillRef>
+      <a:effectRef idx="0">
+        <a:scrgbClr r="0" g="0" b="0"/>
+      </a:effectRef>
+      <a:fontRef idx="minor"/>
+    </dgm:style>
+  </dgm:styleLbl>
+  <dgm:styleLbl name="bgAcc1">
+    <dgm:scene3d>
+      <a:camera prst="orthographicFront"/>
+      <a:lightRig rig="threePt" dir="t"/>
+    </dgm:scene3d>
+    <dgm:sp3d/>
+    <dgm:txPr/>
+    <dgm:style>
+      <a:lnRef idx="1">
+        <a:scrgbClr r="0" g="0" b="0"/>
+      </a:lnRef>
+      <a:fillRef idx="1">
+        <a:scrgbClr r="0" g="0" b="0"/>
+      </a:fillRef>
+      <a:effectRef idx="0">
+        <a:scrgbClr r="0" g="0" b="0"/>
+      </a:effectRef>
+      <a:fontRef idx="minor"/>
+    </dgm:style>
+  </dgm:styleLbl>
+  <dgm:styleLbl name="solidFgAcc1">
+    <dgm:scene3d>
+      <a:camera prst="orthographicFront"/>
+      <a:lightRig rig="threePt" dir="t"/>
+    </dgm:scene3d>
+    <dgm:sp3d/>
+    <dgm:txPr/>
+    <dgm:style>
+      <a:lnRef idx="1">
+        <a:scrgbClr r="0" g="0" b="0"/>
+      </a:lnRef>
+      <a:fillRef idx="2">
+        <a:scrgbClr r="0" g="0" b="0"/>
+      </a:fillRef>
+      <a:effectRef idx="0">
+        <a:scrgbClr r="0" g="0" b="0"/>
+      </a:effectRef>
+      <a:fontRef idx="minor"/>
+    </dgm:style>
+  </dgm:styleLbl>
+  <dgm:styleLbl name="solidAlignAcc1">
+    <dgm:scene3d>
+      <a:camera prst="orthographicFront"/>
+      <a:lightRig rig="threePt" dir="t"/>
+    </dgm:scene3d>
+    <dgm:sp3d/>
+    <dgm:txPr/>
+    <dgm:style>
+      <a:lnRef idx="1">
+        <a:scrgbClr r="0" g="0" b="0"/>
+      </a:lnRef>
+      <a:fillRef idx="1">
+        <a:scrgbClr r="0" g="0" b="0"/>
+      </a:fillRef>
+      <a:effectRef idx="0">
+        <a:scrgbClr r="0" g="0" b="0"/>
+      </a:effectRef>
+      <a:fontRef idx="minor"/>
+    </dgm:style>
+  </dgm:styleLbl>
+  <dgm:styleLbl name="solidBgAcc1">
+    <dgm:scene3d>
+      <a:camera prst="orthographicFront"/>
+      <a:lightRig rig="threePt" dir="t"/>
+    </dgm:scene3d>
+    <dgm:sp3d/>
+    <dgm:txPr/>
+    <dgm:style>
+      <a:lnRef idx="1">
+        <a:scrgbClr r="0" g="0" b="0"/>
+      </a:lnRef>
+      <a:fillRef idx="1">
+        <a:scrgbClr r="0" g="0" b="0"/>
+      </a:fillRef>
+      <a:effectRef idx="0">
+        <a:scrgbClr r="0" g="0" b="0"/>
+      </a:effectRef>
+      <a:fontRef idx="minor"/>
+    </dgm:style>
+  </dgm:styleLbl>
+  <dgm:styleLbl name="fgAccFollowNode1">
+    <dgm:scene3d>
+      <a:camera prst="orthographicFront"/>
+      <a:lightRig rig="threePt" dir="t"/>
+    </dgm:scene3d>
+    <dgm:sp3d/>
+    <dgm:txPr/>
+    <dgm:style>
+      <a:lnRef idx="1">
+        <a:scrgbClr r="0" g="0" b="0"/>
+      </a:lnRef>
+      <a:fillRef idx="1">
+        <a:scrgbClr r="0" g="0" b="0"/>
+      </a:fillRef>
+      <a:effectRef idx="0">
+        <a:scrgbClr r="0" g="0" b="0"/>
+      </a:effectRef>
+      <a:fontRef idx="minor"/>
+    </dgm:style>
+  </dgm:styleLbl>
+  <dgm:styleLbl name="alignAccFollowNode1">
+    <dgm:scene3d>
+      <a:camera prst="orthographicFront"/>
+      <a:lightRig rig="threePt" dir="t"/>
+    </dgm:scene3d>
+    <dgm:sp3d/>
+    <dgm:txPr/>
+    <dgm:style>
+      <a:lnRef idx="1">
+        <a:scrgbClr r="0" g="0" b="0"/>
+      </a:lnRef>
+      <a:fillRef idx="1">
+        <a:scrgbClr r="0" g="0" b="0"/>
+      </a:fillRef>
+      <a:effectRef idx="0">
+        <a:scrgbClr r="0" g="0" b="0"/>
+      </a:effectRef>
+      <a:fontRef idx="minor"/>
+    </dgm:style>
+  </dgm:styleLbl>
+  <dgm:styleLbl name="bgAccFollowNode1">
+    <dgm:scene3d>
+      <a:camera prst="orthographicFront"/>
+      <a:lightRig rig="threePt" dir="t"/>
+    </dgm:scene3d>
+    <dgm:sp3d/>
+    <dgm:txPr/>
+    <dgm:style>
+      <a:lnRef idx="1">
+        <a:scrgbClr r="0" g="0" b="0"/>
+      </a:lnRef>
+      <a:fillRef idx="1">
+        <a:scrgbClr r="0" g="0" b="0"/>
+      </a:fillRef>
+      <a:effectRef idx="0">
+        <a:scrgbClr r="0" g="0" b="0"/>
+      </a:effectRef>
+      <a:fontRef idx="minor"/>
+    </dgm:style>
+  </dgm:styleLbl>
+  <dgm:styleLbl name="fgAcc0">
+    <dgm:scene3d>
+      <a:camera prst="orthographicFront"/>
+      <a:lightRig rig="threePt" dir="t"/>
+    </dgm:scene3d>
+    <dgm:sp3d/>
+    <dgm:txPr/>
+    <dgm:style>
+      <a:lnRef idx="1">
+        <a:scrgbClr r="0" g="0" b="0"/>
+      </a:lnRef>
+      <a:fillRef idx="1">
+        <a:scrgbClr r="0" g="0" b="0"/>
+      </a:fillRef>
+      <a:effectRef idx="0">
+        <a:scrgbClr r="0" g="0" b="0"/>
+      </a:effectRef>
+      <a:fontRef idx="minor"/>
+    </dgm:style>
+  </dgm:styleLbl>
+  <dgm:styleLbl name="fgAcc2">
+    <dgm:scene3d>
+      <a:camera prst="orthographicFront"/>
+      <a:lightRig rig="threePt" dir="t"/>
+    </dgm:scene3d>
+    <dgm:sp3d/>
+    <dgm:txPr/>
+    <dgm:style>
+      <a:lnRef idx="1">
+        <a:scrgbClr r="0" g="0" b="0"/>
+      </a:lnRef>
+      <a:fillRef idx="1">
+        <a:scrgbClr r="0" g="0" b="0"/>
+      </a:fillRef>
+      <a:effectRef idx="0">
+        <a:scrgbClr r="0" g="0" b="0"/>
+      </a:effectRef>
+      <a:fontRef idx="minor"/>
+    </dgm:style>
+  </dgm:styleLbl>
+  <dgm:styleLbl name="fgAcc3">
+    <dgm:scene3d>
+      <a:camera prst="orthographicFront"/>
+      <a:lightRig rig="threePt" dir="t"/>
+    </dgm:scene3d>
+    <dgm:sp3d/>
+    <dgm:txPr/>
+    <dgm:style>
+      <a:lnRef idx="1">
+        <a:scrgbClr r="0" g="0" b="0"/>
+      </a:lnRef>
+      <a:fillRef idx="1">
+        <a:scrgbClr r="0" g="0" b="0"/>
+      </a:fillRef>
+      <a:effectRef idx="0">
+        <a:scrgbClr r="0" g="0" b="0"/>
+      </a:effectRef>
+      <a:fontRef idx="minor"/>
+    </dgm:style>
+  </dgm:styleLbl>
+  <dgm:styleLbl name="fgAcc4">
+    <dgm:scene3d>
+      <a:camera prst="orthographicFront"/>
+      <a:lightRig rig="threePt" dir="t"/>
+    </dgm:scene3d>
+    <dgm:sp3d/>
+    <dgm:txPr/>
+    <dgm:style>
+      <a:lnRef idx="1">
+        <a:scrgbClr r="0" g="0" b="0"/>
+      </a:lnRef>
+      <a:fillRef idx="1">
+        <a:scrgbClr r="0" g="0" b="0"/>
+      </a:fillRef>
+      <a:effectRef idx="0">
+        <a:scrgbClr r="0" g="0" b="0"/>
+      </a:effectRef>
+      <a:fontRef idx="minor"/>
+    </dgm:style>
+  </dgm:styleLbl>
+  <dgm:styleLbl name="bgShp">
+    <dgm:scene3d>
+      <a:camera prst="orthographicFront"/>
+      <a:lightRig rig="threePt" dir="t"/>
+    </dgm:scene3d>
+    <dgm:sp3d/>
+    <dgm:txPr/>
+    <dgm:style>
+      <a:lnRef idx="0">
+        <a:scrgbClr r="0" g="0" b="0"/>
+      </a:lnRef>
+      <a:fillRef idx="1">
+        <a:scrgbClr r="0" g="0" b="0"/>
+      </a:fillRef>
+      <a:effectRef idx="1">
+        <a:scrgbClr r="0" g="0" b="0"/>
+      </a:effectRef>
+      <a:fontRef idx="minor"/>
+    </dgm:style>
+  </dgm:styleLbl>
+  <dgm:styleLbl name="dkBgShp">
+    <dgm:scene3d>
+      <a:camera prst="orthographicFront"/>
+      <a:lightRig rig="threePt" dir="t"/>
+    </dgm:scene3d>
+    <dgm:sp3d/>
+    <dgm:txPr/>
+    <dgm:style>
+      <a:lnRef idx="0">
+        <a:scrgbClr r="0" g="0" b="0"/>
+      </a:lnRef>
+      <a:fillRef idx="1">
+        <a:scrgbClr r="0" g="0" b="0"/>
+      </a:fillRef>
+      <a:effectRef idx="1">
+        <a:scrgbClr r="0" g="0" b="0"/>
+      </a:effectRef>
+      <a:fontRef idx="minor"/>
+    </dgm:style>
+  </dgm:styleLbl>
+  <dgm:styleLbl name="trBgShp">
+    <dgm:scene3d>
+      <a:camera prst="orthographicFront"/>
+      <a:lightRig rig="threePt" dir="t"/>
+    </dgm:scene3d>
+    <dgm:sp3d/>
+    <dgm:txPr/>
+    <dgm:style>
+      <a:lnRef idx="0">
+        <a:scrgbClr r="0" g="0" b="0"/>
+      </a:lnRef>
+      <a:fillRef idx="1">
+        <a:scrgbClr r="0" g="0" b="0"/>
+      </a:fillRef>
+      <a:effectRef idx="0">
+        <a:scrgbClr r="0" g="0" b="0"/>
+      </a:effectRef>
+      <a:fontRef idx="minor"/>
+    </dgm:style>
+  </dgm:styleLbl>
+  <dgm:styleLbl name="fgShp">
+    <dgm:scene3d>
+      <a:camera prst="orthographicFront"/>
+      <a:lightRig rig="flat" dir="t"/>
+    </dgm:scene3d>
+    <dgm:sp3d prstMaterial="dkEdge">
+      <a:bevelT w="8200" h="38100"/>
+    </dgm:sp3d>
+    <dgm:txPr/>
+    <dgm:style>
+      <a:lnRef idx="1">
+        <a:scrgbClr r="0" g="0" b="0"/>
+      </a:lnRef>
+      <a:fillRef idx="2">
+        <a:scrgbClr r="0" g="0" b="0"/>
+      </a:fillRef>
+      <a:effectRef idx="1">
+        <a:scrgbClr r="0" g="0" b="0"/>
+      </a:effectRef>
+      <a:fontRef idx="minor"/>
+    </dgm:style>
+  </dgm:styleLbl>
+  <dgm:styleLbl name="revTx">
+    <dgm:scene3d>
+      <a:camera prst="orthographicFront"/>
+      <a:lightRig rig="threePt" dir="t"/>
+    </dgm:scene3d>
+    <dgm:sp3d/>
+    <dgm:txPr/>
+    <dgm:style>
+      <a:lnRef idx="0">
+        <a:scrgbClr r="0" g="0" b="0"/>
+      </a:lnRef>
+      <a:fillRef idx="0">
+        <a:scrgbClr r="0" g="0" b="0"/>
+      </a:fillRef>
+      <a:effectRef idx="0">
+        <a:scrgbClr r="0" g="0" b="0"/>
+      </a:effectRef>
+      <a:fontRef idx="minor"/>
+    </dgm:style>
+  </dgm:styleLbl>
+</dgm:styleDef>
+</file>
+
+<file path=word/diagrams/quickStyle2.xml><?xml version="1.0" encoding="utf-8"?>
 <dgm:styleDef xmlns:dgm="http://schemas.openxmlformats.org/drawingml/2006/diagram" xmlns:a="http://schemas.openxmlformats.org/drawingml/2006/main" uniqueId="urn:microsoft.com/office/officeart/2005/8/quickstyle/simple3">
   <dgm:title val=""/>
   <dgm:desc val=""/>

</xml_diff>